<commit_message>
fix sk dokumen kategori
</commit_message>
<xml_diff>
--- a/storage/app/templates/SK_Template.docx
+++ b/storage/app/templates/SK_Template.docx
@@ -1033,7 +1033,6 @@
               </w:rPr>
               <w:t xml:space="preserve"> di </w:t>
             </w:r>
-            <w:proofErr w:type="gramStart"/>
             <w:r>
               <w:rPr>
                 <w:rFonts w:ascii="Trebuchet MS" w:hAnsi="Trebuchet MS"/>
@@ -1046,7 +1045,6 @@
               </w:rPr>
               <w:t>;</w:t>
             </w:r>
-            <w:proofErr w:type="gramEnd"/>
           </w:p>
           <w:p>
             <w:pPr>
@@ -1136,7 +1134,6 @@
               </w:rPr>
               <w:t xml:space="preserve"> di </w:t>
             </w:r>
-            <w:proofErr w:type="gramStart"/>
             <w:r>
               <w:rPr>
                 <w:rFonts w:ascii="Trebuchet MS" w:eastAsia="Calibri" w:hAnsi="Trebuchet MS"/>
@@ -1149,7 +1146,6 @@
               </w:rPr>
               <w:t>;</w:t>
             </w:r>
-            <w:proofErr w:type="gramEnd"/>
           </w:p>
           <w:p>
             <w:pPr>
@@ -1259,7 +1255,6 @@
               </w:rPr>
               <w:t xml:space="preserve"> di </w:t>
             </w:r>
-            <w:proofErr w:type="gramStart"/>
             <w:r>
               <w:rPr>
                 <w:rFonts w:ascii="Trebuchet MS" w:eastAsia="Calibri" w:hAnsi="Trebuchet MS"/>
@@ -1272,7 +1267,6 @@
               </w:rPr>
               <w:t>;</w:t>
             </w:r>
-            <w:proofErr w:type="gramEnd"/>
           </w:p>
           <w:p>
             <w:pPr>
@@ -1382,7 +1376,6 @@
               </w:rPr>
               <w:t xml:space="preserve"> di </w:t>
             </w:r>
-            <w:proofErr w:type="gramStart"/>
             <w:r>
               <w:rPr>
                 <w:rFonts w:ascii="Trebuchet MS" w:eastAsia="Calibri" w:hAnsi="Trebuchet MS"/>
@@ -1395,7 +1388,6 @@
               </w:rPr>
               <w:t>;</w:t>
             </w:r>
-            <w:proofErr w:type="gramEnd"/>
           </w:p>
           <w:p>
             <w:pPr>
@@ -1495,14 +1487,7 @@
               <w:rPr>
                 <w:rFonts w:ascii="Trebuchet MS" w:eastAsia="Calibri" w:hAnsi="Trebuchet MS"/>
               </w:rPr>
-              <w:t xml:space="preserve"> 2022 </w:t>
-            </w:r>
-            <w:proofErr w:type="gramStart"/>
-            <w:r>
-              <w:rPr>
-                <w:rFonts w:ascii="Trebuchet MS" w:eastAsia="Calibri" w:hAnsi="Trebuchet MS"/>
-              </w:rPr>
-              <w:t>-2027</w:t>
+              <w:t xml:space="preserve"> 2022 -2027</w:t>
             </w:r>
             <w:r>
               <w:rPr>
@@ -1510,7 +1495,6 @@
               </w:rPr>
               <w:t>;</w:t>
             </w:r>
-            <w:proofErr w:type="gramEnd"/>
           </w:p>
           <w:p>
             <w:pPr>
@@ -1812,7 +1796,6 @@
               <w:t>tglsrtpc</w:t>
             </w:r>
             <w:proofErr w:type="spellEnd"/>
-            <w:proofErr w:type="gramStart"/>
             <w:r>
               <w:rPr>
                 <w:rFonts w:ascii="Trebuchet MS" w:eastAsia="Calibri" w:hAnsi="Trebuchet MS"/>
@@ -1827,7 +1810,6 @@
               </w:rPr>
               <w:t>;</w:t>
             </w:r>
-            <w:proofErr w:type="gramEnd"/>
           </w:p>
           <w:p>
             <w:pPr>
@@ -1926,7 +1908,6 @@
               <w:t xml:space="preserve"> </w:t>
             </w:r>
             <w:proofErr w:type="spellStart"/>
-            <w:proofErr w:type="gramStart"/>
             <w:r>
               <w:rPr>
                 <w:rFonts w:ascii="Trebuchet MS" w:eastAsia="Calibri" w:hAnsi="Trebuchet MS"/>
@@ -1940,15 +1921,7 @@
                 <w:rFonts w:ascii="Trebuchet MS" w:eastAsia="Calibri" w:hAnsi="Trebuchet MS"/>
                 <w:highlight w:val="yellow"/>
               </w:rPr>
-              <w:t xml:space="preserve"> :</w:t>
-            </w:r>
-            <w:proofErr w:type="gramEnd"/>
-            <w:r>
-              <w:rPr>
-                <w:rFonts w:ascii="Trebuchet MS" w:eastAsia="Calibri" w:hAnsi="Trebuchet MS"/>
-                <w:highlight w:val="yellow"/>
-              </w:rPr>
-              <w:t xml:space="preserve"> </w:t>
+              <w:t xml:space="preserve"> : </w:t>
             </w:r>
             <w:r>
               <w:rPr>
@@ -2351,16 +2324,8 @@
               <w:rPr>
                 <w:rFonts w:ascii="Trebuchet MS" w:hAnsi="Trebuchet MS"/>
               </w:rPr>
-              <w:t xml:space="preserve"> </w:t>
-            </w:r>
-            <w:proofErr w:type="gramStart"/>
-            <w:r>
-              <w:rPr>
-                <w:rFonts w:ascii="Trebuchet MS" w:hAnsi="Trebuchet MS"/>
-              </w:rPr>
-              <w:t>ini :</w:t>
-            </w:r>
-            <w:proofErr w:type="gramEnd"/>
+              <w:t xml:space="preserve"> ini :</w:t>
+            </w:r>
           </w:p>
         </w:tc>
       </w:tr>
@@ -2976,6 +2941,14 @@
                 <w:rFonts w:ascii="Trebuchet MS" w:hAnsi="Trebuchet MS"/>
               </w:rPr>
             </w:pPr>
+          </w:p>
+          <w:p>
+            <w:pPr>
+              <w:jc w:val="both"/>
+              <w:rPr>
+                <w:rFonts w:ascii="Trebuchet MS" w:hAnsi="Trebuchet MS"/>
+              </w:rPr>
+            </w:pPr>
             <w:proofErr w:type="spellStart"/>
             <w:r>
               <w:rPr>
@@ -3064,195 +3037,55 @@
               <w:rPr>
                 <w:rFonts w:ascii="Trebuchet MS" w:hAnsi="Trebuchet MS"/>
               </w:rPr>
-              <w:t xml:space="preserve"> dan </w:t>
-            </w:r>
-            <w:proofErr w:type="spellStart"/>
-            <w:r>
-              <w:rPr>
-                <w:rFonts w:ascii="Trebuchet MS" w:hAnsi="Trebuchet MS"/>
-              </w:rPr>
-              <w:t>memberikan</w:t>
-            </w:r>
-            <w:proofErr w:type="spellEnd"/>
-            <w:r>
-              <w:rPr>
-                <w:rFonts w:ascii="Trebuchet MS" w:hAnsi="Trebuchet MS"/>
-              </w:rPr>
-              <w:t xml:space="preserve"> </w:t>
-            </w:r>
-            <w:proofErr w:type="spellStart"/>
-            <w:r>
-              <w:rPr>
-                <w:rFonts w:ascii="Trebuchet MS" w:hAnsi="Trebuchet MS"/>
-              </w:rPr>
-              <w:t>izin</w:t>
-            </w:r>
-            <w:proofErr w:type="spellEnd"/>
-            <w:r>
-              <w:rPr>
-                <w:rFonts w:ascii="Trebuchet MS" w:hAnsi="Trebuchet MS"/>
-              </w:rPr>
-              <w:t xml:space="preserve"> </w:t>
-            </w:r>
-            <w:proofErr w:type="spellStart"/>
-            <w:r>
-              <w:rPr>
-                <w:rFonts w:ascii="Trebuchet MS" w:hAnsi="Trebuchet MS"/>
-              </w:rPr>
-              <w:t>kepada</w:t>
-            </w:r>
-            <w:proofErr w:type="spellEnd"/>
-            <w:r>
-              <w:rPr>
-                <w:rFonts w:ascii="Trebuchet MS" w:hAnsi="Trebuchet MS"/>
-              </w:rPr>
-              <w:t xml:space="preserve"> </w:t>
-            </w:r>
-            <w:proofErr w:type="spellStart"/>
-            <w:r>
-              <w:rPr>
-                <w:rFonts w:ascii="Trebuchet MS" w:hAnsi="Trebuchet MS"/>
-              </w:rPr>
-              <w:t>satuan</w:t>
-            </w:r>
-            <w:proofErr w:type="spellEnd"/>
-            <w:r>
-              <w:rPr>
-                <w:rFonts w:ascii="Trebuchet MS" w:hAnsi="Trebuchet MS"/>
-              </w:rPr>
-              <w:t xml:space="preserve"> </w:t>
-            </w:r>
-            <w:proofErr w:type="spellStart"/>
-            <w:r>
-              <w:rPr>
-                <w:rFonts w:ascii="Trebuchet MS" w:hAnsi="Trebuchet MS"/>
-              </w:rPr>
-              <w:t>pendidikan</w:t>
-            </w:r>
-            <w:proofErr w:type="spellEnd"/>
-            <w:r>
-              <w:rPr>
-                <w:rFonts w:ascii="Trebuchet MS" w:hAnsi="Trebuchet MS"/>
-              </w:rPr>
-              <w:t xml:space="preserve"> </w:t>
-            </w:r>
-            <w:proofErr w:type="spellStart"/>
-            <w:r>
-              <w:rPr>
-                <w:rFonts w:ascii="Trebuchet MS" w:hAnsi="Trebuchet MS"/>
-              </w:rPr>
-              <w:t>tersebut</w:t>
-            </w:r>
-            <w:proofErr w:type="spellEnd"/>
-            <w:r>
-              <w:rPr>
-                <w:rFonts w:ascii="Trebuchet MS" w:hAnsi="Trebuchet MS"/>
-              </w:rPr>
-              <w:t xml:space="preserve"> </w:t>
-            </w:r>
-            <w:proofErr w:type="spellStart"/>
-            <w:r>
-              <w:rPr>
-                <w:rFonts w:ascii="Trebuchet MS" w:hAnsi="Trebuchet MS"/>
-              </w:rPr>
-              <w:t>untuk</w:t>
-            </w:r>
-            <w:proofErr w:type="spellEnd"/>
-            <w:r>
-              <w:rPr>
-                <w:rFonts w:ascii="Trebuchet MS" w:hAnsi="Trebuchet MS"/>
-              </w:rPr>
-              <w:t xml:space="preserve"> </w:t>
-            </w:r>
-            <w:proofErr w:type="spellStart"/>
-            <w:r>
-              <w:rPr>
-                <w:rFonts w:ascii="Trebuchet MS" w:hAnsi="Trebuchet MS"/>
-              </w:rPr>
-              <w:t>menyelenggarakan</w:t>
-            </w:r>
-            <w:proofErr w:type="spellEnd"/>
-            <w:r>
-              <w:rPr>
-                <w:rFonts w:ascii="Trebuchet MS" w:hAnsi="Trebuchet MS"/>
-              </w:rPr>
-              <w:t xml:space="preserve"> </w:t>
-            </w:r>
-            <w:proofErr w:type="spellStart"/>
-            <w:r>
-              <w:rPr>
-                <w:rFonts w:ascii="Trebuchet MS" w:hAnsi="Trebuchet MS"/>
-              </w:rPr>
-              <w:t>pendidikan</w:t>
-            </w:r>
-            <w:proofErr w:type="spellEnd"/>
-            <w:r>
-              <w:rPr>
-                <w:rFonts w:ascii="Trebuchet MS" w:hAnsi="Trebuchet MS"/>
-              </w:rPr>
-              <w:t xml:space="preserve"> </w:t>
-            </w:r>
-            <w:proofErr w:type="spellStart"/>
-            <w:r>
-              <w:rPr>
-                <w:rFonts w:ascii="Trebuchet MS" w:hAnsi="Trebuchet MS"/>
-              </w:rPr>
-              <w:t>menggunakan</w:t>
-            </w:r>
-            <w:proofErr w:type="spellEnd"/>
-            <w:r>
-              <w:rPr>
-                <w:rFonts w:ascii="Trebuchet MS" w:hAnsi="Trebuchet MS"/>
-              </w:rPr>
-              <w:t xml:space="preserve"> </w:t>
-            </w:r>
-            <w:proofErr w:type="spellStart"/>
-            <w:r>
-              <w:rPr>
-                <w:rFonts w:ascii="Trebuchet MS" w:hAnsi="Trebuchet MS"/>
-              </w:rPr>
-              <w:t>Akta</w:t>
-            </w:r>
-            <w:proofErr w:type="spellEnd"/>
-            <w:r>
-              <w:rPr>
-                <w:rFonts w:ascii="Trebuchet MS" w:hAnsi="Trebuchet MS"/>
-              </w:rPr>
-              <w:t xml:space="preserve"> </w:t>
-            </w:r>
-            <w:proofErr w:type="spellStart"/>
-            <w:r>
-              <w:rPr>
-                <w:rFonts w:ascii="Trebuchet MS" w:hAnsi="Trebuchet MS"/>
-              </w:rPr>
-              <w:t>Perkumpulan</w:t>
-            </w:r>
-            <w:proofErr w:type="spellEnd"/>
-            <w:r>
-              <w:rPr>
-                <w:rFonts w:ascii="Trebuchet MS" w:hAnsi="Trebuchet MS"/>
-              </w:rPr>
-              <w:t xml:space="preserve"> </w:t>
-            </w:r>
-            <w:proofErr w:type="spellStart"/>
-            <w:r>
-              <w:rPr>
-                <w:rFonts w:ascii="Trebuchet MS" w:hAnsi="Trebuchet MS"/>
-              </w:rPr>
-              <w:t>Nahdlatul</w:t>
-            </w:r>
-            <w:proofErr w:type="spellEnd"/>
-            <w:r>
-              <w:rPr>
-                <w:rFonts w:ascii="Trebuchet MS" w:hAnsi="Trebuchet MS"/>
-              </w:rPr>
-              <w:t xml:space="preserve"> Ulama (BHPNU)</w:t>
-            </w:r>
-            <w:r>
-              <w:rPr>
-                <w:rFonts w:ascii="Trebuchet MS" w:hAnsi="Trebuchet MS"/>
-              </w:rPr>
-              <w:t>.</w:t>
+              <w:t xml:space="preserve"> </w:t>
+            </w:r>
+            <w:r>
+              <w:rPr>
+                <w:rFonts w:ascii="Trebuchet MS" w:hAnsi="Trebuchet MS"/>
+              </w:rPr>
+              <w:t xml:space="preserve">dengan </w:t>
+            </w:r>
+            <w:proofErr w:type="spellStart"/>
+            <w:r>
+              <w:rPr>
+                <w:rFonts w:ascii="Trebuchet MS" w:hAnsi="Trebuchet MS"/>
+              </w:rPr>
+              <w:t>kategori</w:t>
+            </w:r>
+            <w:proofErr w:type="spellEnd"/>
+            <w:r>
+              <w:rPr>
+                <w:rFonts w:ascii="Trebuchet MS" w:hAnsi="Trebuchet MS"/>
+              </w:rPr>
+              <w:t xml:space="preserve"> ${</w:t>
+            </w:r>
+            <w:proofErr w:type="spellStart"/>
+            <w:r>
+              <w:rPr>
+                <w:rFonts w:ascii="Trebuchet MS" w:hAnsi="Trebuchet MS"/>
+              </w:rPr>
+              <w:t>kategori</w:t>
+            </w:r>
+            <w:proofErr w:type="spellEnd"/>
+            <w:r>
+              <w:rPr>
+                <w:rFonts w:ascii="Trebuchet MS" w:hAnsi="Trebuchet MS"/>
+              </w:rPr>
+              <w:t>}. ${</w:t>
+            </w:r>
+            <w:proofErr w:type="spellStart"/>
+            <w:r>
+              <w:rPr>
+                <w:rFonts w:ascii="Trebuchet MS" w:hAnsi="Trebuchet MS"/>
+              </w:rPr>
+              <w:t>ketkategori</w:t>
+            </w:r>
+            <w:proofErr w:type="spellEnd"/>
+            <w:r>
+              <w:rPr>
+                <w:rFonts w:ascii="Trebuchet MS" w:hAnsi="Trebuchet MS"/>
+              </w:rPr>
+              <w:t>}</w:t>
             </w:r>
           </w:p>
           <w:p>
@@ -3444,21 +3277,7 @@
               <w:rPr>
                 <w:rFonts w:ascii="Trebuchet MS" w:hAnsi="Trebuchet MS"/>
               </w:rPr>
-              <w:t xml:space="preserve"> dan Ke-NU-</w:t>
-            </w:r>
-            <w:proofErr w:type="gramStart"/>
-            <w:r>
-              <w:rPr>
-                <w:rFonts w:ascii="Trebuchet MS" w:hAnsi="Trebuchet MS"/>
-              </w:rPr>
-              <w:t>an</w:t>
-            </w:r>
-            <w:proofErr w:type="gramEnd"/>
-            <w:r>
-              <w:rPr>
-                <w:rFonts w:ascii="Trebuchet MS" w:hAnsi="Trebuchet MS"/>
-              </w:rPr>
-              <w:t xml:space="preserve"> dengan </w:t>
+              <w:t xml:space="preserve"> dan Ke-NU-an dengan </w:t>
             </w:r>
             <w:proofErr w:type="spellStart"/>
             <w:r>
@@ -4026,43 +3845,49 @@
               <w:rPr>
                 <w:rFonts w:ascii="Trebuchet MS" w:hAnsi="Trebuchet MS" w:cstheme="majorBidi"/>
               </w:rPr>
+              <w:t>Kebijakan</w:t>
+            </w:r>
+            <w:proofErr w:type="spellEnd"/>
+            <w:r>
+              <w:rPr>
+                <w:rFonts w:ascii="Trebuchet MS" w:hAnsi="Trebuchet MS" w:cstheme="majorBidi"/>
+              </w:rPr>
+              <w:t xml:space="preserve"> Lembaga Pendidikan </w:t>
+            </w:r>
+            <w:proofErr w:type="spellStart"/>
+            <w:r>
+              <w:rPr>
+                <w:rFonts w:ascii="Trebuchet MS" w:hAnsi="Trebuchet MS" w:cstheme="majorBidi"/>
+              </w:rPr>
+              <w:t>Ma’arif</w:t>
+            </w:r>
+            <w:proofErr w:type="spellEnd"/>
+            <w:r>
+              <w:rPr>
+                <w:rFonts w:ascii="Trebuchet MS" w:hAnsi="Trebuchet MS" w:cstheme="majorBidi"/>
+              </w:rPr>
+              <w:t xml:space="preserve"> NU </w:t>
+            </w:r>
+            <w:proofErr w:type="spellStart"/>
+            <w:r>
+              <w:rPr>
+                <w:rFonts w:ascii="Trebuchet MS" w:hAnsi="Trebuchet MS" w:cstheme="majorBidi"/>
+              </w:rPr>
+              <w:t>baik</w:t>
+            </w:r>
+            <w:proofErr w:type="spellEnd"/>
+            <w:r>
+              <w:rPr>
+                <w:rFonts w:ascii="Trebuchet MS" w:hAnsi="Trebuchet MS" w:cstheme="majorBidi"/>
+              </w:rPr>
+              <w:t xml:space="preserve"> Tingkat </w:t>
+            </w:r>
+            <w:r>
+              <w:rPr>
+                <w:rFonts w:ascii="Trebuchet MS" w:hAnsi="Trebuchet MS" w:cstheme="majorBidi"/>
+              </w:rPr>
               <w:lastRenderedPageBreak/>
-              <w:t>Kebijakan</w:t>
-            </w:r>
-            <w:proofErr w:type="spellEnd"/>
-            <w:r>
-              <w:rPr>
-                <w:rFonts w:ascii="Trebuchet MS" w:hAnsi="Trebuchet MS" w:cstheme="majorBidi"/>
-              </w:rPr>
-              <w:t xml:space="preserve"> Lembaga Pendidikan </w:t>
-            </w:r>
-            <w:proofErr w:type="spellStart"/>
-            <w:r>
-              <w:rPr>
-                <w:rFonts w:ascii="Trebuchet MS" w:hAnsi="Trebuchet MS" w:cstheme="majorBidi"/>
-              </w:rPr>
-              <w:t>Ma’arif</w:t>
-            </w:r>
-            <w:proofErr w:type="spellEnd"/>
-            <w:r>
-              <w:rPr>
-                <w:rFonts w:ascii="Trebuchet MS" w:hAnsi="Trebuchet MS" w:cstheme="majorBidi"/>
-              </w:rPr>
-              <w:t xml:space="preserve"> NU </w:t>
-            </w:r>
-            <w:proofErr w:type="spellStart"/>
-            <w:r>
-              <w:rPr>
-                <w:rFonts w:ascii="Trebuchet MS" w:hAnsi="Trebuchet MS" w:cstheme="majorBidi"/>
-              </w:rPr>
-              <w:t>baik</w:t>
-            </w:r>
-            <w:proofErr w:type="spellEnd"/>
-            <w:r>
-              <w:rPr>
-                <w:rFonts w:ascii="Trebuchet MS" w:hAnsi="Trebuchet MS" w:cstheme="majorBidi"/>
-              </w:rPr>
-              <w:t xml:space="preserve"> Tingkat Pusat, Wilayah </w:t>
+              <w:t xml:space="preserve">Pusat, Wilayah </w:t>
             </w:r>
             <w:proofErr w:type="spellStart"/>
             <w:r>

</xml_diff>

<commit_message>
fix date hijriyah in sk
</commit_message>
<xml_diff>
--- a/storage/app/templates/SK_Template.docx
+++ b/storage/app/templates/SK_Template.docx
@@ -1033,6 +1033,7 @@
               </w:rPr>
               <w:t xml:space="preserve"> di </w:t>
             </w:r>
+            <w:proofErr w:type="gramStart"/>
             <w:r>
               <w:rPr>
                 <w:rFonts w:ascii="Trebuchet MS" w:hAnsi="Trebuchet MS"/>
@@ -1045,6 +1046,7 @@
               </w:rPr>
               <w:t>;</w:t>
             </w:r>
+            <w:proofErr w:type="gramEnd"/>
           </w:p>
           <w:p>
             <w:pPr>
@@ -1134,6 +1136,7 @@
               </w:rPr>
               <w:t xml:space="preserve"> di </w:t>
             </w:r>
+            <w:proofErr w:type="gramStart"/>
             <w:r>
               <w:rPr>
                 <w:rFonts w:ascii="Trebuchet MS" w:eastAsia="Calibri" w:hAnsi="Trebuchet MS"/>
@@ -1146,6 +1149,7 @@
               </w:rPr>
               <w:t>;</w:t>
             </w:r>
+            <w:proofErr w:type="gramEnd"/>
           </w:p>
           <w:p>
             <w:pPr>
@@ -1255,6 +1259,7 @@
               </w:rPr>
               <w:t xml:space="preserve"> di </w:t>
             </w:r>
+            <w:proofErr w:type="gramStart"/>
             <w:r>
               <w:rPr>
                 <w:rFonts w:ascii="Trebuchet MS" w:eastAsia="Calibri" w:hAnsi="Trebuchet MS"/>
@@ -1267,6 +1272,7 @@
               </w:rPr>
               <w:t>;</w:t>
             </w:r>
+            <w:proofErr w:type="gramEnd"/>
           </w:p>
           <w:p>
             <w:pPr>
@@ -1376,6 +1382,7 @@
               </w:rPr>
               <w:t xml:space="preserve"> di </w:t>
             </w:r>
+            <w:proofErr w:type="gramStart"/>
             <w:r>
               <w:rPr>
                 <w:rFonts w:ascii="Trebuchet MS" w:eastAsia="Calibri" w:hAnsi="Trebuchet MS"/>
@@ -1388,6 +1395,7 @@
               </w:rPr>
               <w:t>;</w:t>
             </w:r>
+            <w:proofErr w:type="gramEnd"/>
           </w:p>
           <w:p>
             <w:pPr>
@@ -1487,7 +1495,14 @@
               <w:rPr>
                 <w:rFonts w:ascii="Trebuchet MS" w:eastAsia="Calibri" w:hAnsi="Trebuchet MS"/>
               </w:rPr>
-              <w:t xml:space="preserve"> 2022 -2027</w:t>
+              <w:t xml:space="preserve"> 2022 </w:t>
+            </w:r>
+            <w:proofErr w:type="gramStart"/>
+            <w:r>
+              <w:rPr>
+                <w:rFonts w:ascii="Trebuchet MS" w:eastAsia="Calibri" w:hAnsi="Trebuchet MS"/>
+              </w:rPr>
+              <w:t>-2027</w:t>
             </w:r>
             <w:r>
               <w:rPr>
@@ -1495,6 +1510,7 @@
               </w:rPr>
               <w:t>;</w:t>
             </w:r>
+            <w:proofErr w:type="gramEnd"/>
           </w:p>
           <w:p>
             <w:pPr>
@@ -1796,6 +1812,7 @@
               <w:t>tglsrtpc</w:t>
             </w:r>
             <w:proofErr w:type="spellEnd"/>
+            <w:proofErr w:type="gramStart"/>
             <w:r>
               <w:rPr>
                 <w:rFonts w:ascii="Trebuchet MS" w:eastAsia="Calibri" w:hAnsi="Trebuchet MS"/>
@@ -1810,6 +1827,7 @@
               </w:rPr>
               <w:t>;</w:t>
             </w:r>
+            <w:proofErr w:type="gramEnd"/>
           </w:p>
           <w:p>
             <w:pPr>
@@ -1908,6 +1926,7 @@
               <w:t xml:space="preserve"> </w:t>
             </w:r>
             <w:proofErr w:type="spellStart"/>
+            <w:proofErr w:type="gramStart"/>
             <w:r>
               <w:rPr>
                 <w:rFonts w:ascii="Trebuchet MS" w:eastAsia="Calibri" w:hAnsi="Trebuchet MS"/>
@@ -1921,7 +1940,15 @@
                 <w:rFonts w:ascii="Trebuchet MS" w:eastAsia="Calibri" w:hAnsi="Trebuchet MS"/>
                 <w:highlight w:val="yellow"/>
               </w:rPr>
-              <w:t xml:space="preserve"> : </w:t>
+              <w:t xml:space="preserve"> :</w:t>
+            </w:r>
+            <w:proofErr w:type="gramEnd"/>
+            <w:r>
+              <w:rPr>
+                <w:rFonts w:ascii="Trebuchet MS" w:eastAsia="Calibri" w:hAnsi="Trebuchet MS"/>
+                <w:highlight w:val="yellow"/>
+              </w:rPr>
+              <w:t xml:space="preserve"> </w:t>
             </w:r>
             <w:r>
               <w:rPr>
@@ -2324,8 +2351,16 @@
               <w:rPr>
                 <w:rFonts w:ascii="Trebuchet MS" w:hAnsi="Trebuchet MS"/>
               </w:rPr>
-              <w:t xml:space="preserve"> ini :</w:t>
-            </w:r>
+              <w:t xml:space="preserve"> </w:t>
+            </w:r>
+            <w:proofErr w:type="gramStart"/>
+            <w:r>
+              <w:rPr>
+                <w:rFonts w:ascii="Trebuchet MS" w:hAnsi="Trebuchet MS"/>
+              </w:rPr>
+              <w:t>ini :</w:t>
+            </w:r>
+            <w:proofErr w:type="gramEnd"/>
           </w:p>
         </w:tc>
       </w:tr>
@@ -3277,7 +3312,21 @@
               <w:rPr>
                 <w:rFonts w:ascii="Trebuchet MS" w:hAnsi="Trebuchet MS"/>
               </w:rPr>
-              <w:t xml:space="preserve"> dan Ke-NU-an dengan </w:t>
+              <w:t xml:space="preserve"> dan Ke-NU-</w:t>
+            </w:r>
+            <w:proofErr w:type="gramStart"/>
+            <w:r>
+              <w:rPr>
+                <w:rFonts w:ascii="Trebuchet MS" w:hAnsi="Trebuchet MS"/>
+              </w:rPr>
+              <w:t>an</w:t>
+            </w:r>
+            <w:proofErr w:type="gramEnd"/>
+            <w:r>
+              <w:rPr>
+                <w:rFonts w:ascii="Trebuchet MS" w:hAnsi="Trebuchet MS"/>
+              </w:rPr>
+              <w:t xml:space="preserve"> dengan </w:t>
             </w:r>
             <w:proofErr w:type="spellStart"/>
             <w:r>
@@ -4653,7 +4702,7 @@
           <w:noProof/>
         </w:rPr>
         <w:drawing>
-          <wp:anchor distT="0" distB="0" distL="114300" distR="114300" simplePos="0" relativeHeight="251658240" behindDoc="1" locked="0" layoutInCell="1" allowOverlap="1" wp14:anchorId="2E9ABBEB" wp14:editId="0127E491">
+          <wp:anchor distT="0" distB="0" distL="114300" distR="114300" simplePos="0" relativeHeight="251657216" behindDoc="1" locked="0" layoutInCell="1" allowOverlap="1" wp14:anchorId="2E9ABBEB" wp14:editId="45EC71F8">
             <wp:simplePos x="0" y="0"/>
             <wp:positionH relativeFrom="column">
               <wp:posOffset>2910205</wp:posOffset>
@@ -4853,21 +4902,319 @@
       </w:pPr>
       <w:r>
         <w:rPr>
+          <w:rFonts w:ascii="Trebuchet MS" w:hAnsi="Trebuchet MS"/>
+          <w:lang w:val="it-IT"/>
+        </w:rPr>
+        <w:t>Ketua</w:t>
+      </w:r>
+      <w:r>
+        <w:rPr>
+          <w:rFonts w:ascii="Trebuchet MS" w:hAnsi="Trebuchet MS"/>
+          <w:lang w:val="it-IT"/>
+        </w:rPr>
+        <w:tab/>
+      </w:r>
+      <w:r>
+        <w:rPr>
+          <w:rFonts w:ascii="Trebuchet MS" w:hAnsi="Trebuchet MS"/>
+          <w:lang w:val="it-IT"/>
+        </w:rPr>
+        <w:tab/>
+      </w:r>
+      <w:r>
+        <w:rPr>
+          <w:rFonts w:ascii="Trebuchet MS" w:hAnsi="Trebuchet MS"/>
+          <w:lang w:val="it-IT"/>
+        </w:rPr>
+        <w:tab/>
+      </w:r>
+      <w:r>
+        <w:rPr>
+          <w:rFonts w:ascii="Trebuchet MS" w:hAnsi="Trebuchet MS"/>
+          <w:lang w:val="it-IT"/>
+        </w:rPr>
+        <w:tab/>
+      </w:r>
+      <w:r>
+        <w:rPr>
+          <w:rFonts w:ascii="Trebuchet MS" w:hAnsi="Trebuchet MS"/>
+          <w:lang w:val="it-IT"/>
+        </w:rPr>
+        <w:tab/>
+      </w:r>
+      <w:r>
+        <w:rPr>
+          <w:rFonts w:ascii="Trebuchet MS" w:hAnsi="Trebuchet MS"/>
+          <w:lang w:val="it-IT"/>
+        </w:rPr>
+        <w:tab/>
+      </w:r>
+      <w:r>
+        <w:rPr>
+          <w:rFonts w:ascii="Trebuchet MS" w:hAnsi="Trebuchet MS"/>
+          <w:lang w:val="it-IT"/>
+        </w:rPr>
+        <w:tab/>
+      </w:r>
+      <w:r>
+        <w:rPr>
+          <w:rFonts w:ascii="Trebuchet MS" w:hAnsi="Trebuchet MS"/>
+          <w:lang w:val="it-IT"/>
+        </w:rPr>
+        <w:tab/>
+      </w:r>
+      <w:r>
+        <w:rPr>
+          <w:rFonts w:ascii="Trebuchet MS" w:hAnsi="Trebuchet MS"/>
+          <w:lang w:val="it-IT"/>
+        </w:rPr>
+        <w:tab/>
+        <w:t xml:space="preserve">Sekretaris </w:t>
+      </w:r>
+    </w:p>
+    <w:p>
+      <w:pPr>
+        <w:ind w:left="4410"/>
+        <w:jc w:val="both"/>
+        <w:rPr>
+          <w:rFonts w:ascii="Trebuchet MS" w:hAnsi="Trebuchet MS"/>
+          <w:lang w:val="it-IT"/>
+        </w:rPr>
+      </w:pPr>
+    </w:p>
+    <w:p>
+      <w:pPr>
+        <w:spacing w:after="120"/>
+        <w:rPr>
+          <w:rFonts w:ascii="Trebuchet MS" w:hAnsi="Trebuchet MS"/>
+          <w:lang w:val="it-IT"/>
+        </w:rPr>
+      </w:pPr>
+    </w:p>
+    <w:p>
+      <w:pPr>
+        <w:spacing w:after="120"/>
+        <w:rPr>
+          <w:rFonts w:ascii="Trebuchet MS" w:hAnsi="Trebuchet MS"/>
+          <w:lang w:val="it-IT"/>
+        </w:rPr>
+      </w:pPr>
+    </w:p>
+    <w:p>
+      <w:pPr>
+        <w:spacing w:after="120"/>
+        <w:rPr>
+          <w:rFonts w:ascii="Trebuchet MS" w:hAnsi="Trebuchet MS"/>
+          <w:lang w:val="it-IT"/>
+        </w:rPr>
+      </w:pPr>
+    </w:p>
+    <w:p>
+      <w:pPr>
+        <w:spacing w:after="120"/>
+        <w:rPr>
+          <w:rFonts w:ascii="Trebuchet MS" w:hAnsi="Trebuchet MS"/>
+          <w:lang w:val="it-IT"/>
+        </w:rPr>
+      </w:pPr>
+    </w:p>
+    <w:p>
+      <w:pPr>
+        <w:spacing w:after="120"/>
+        <w:rPr>
+          <w:rFonts w:ascii="Trebuchet MS" w:hAnsi="Trebuchet MS"/>
+          <w:lang w:val="it-IT"/>
+        </w:rPr>
+      </w:pPr>
+      <w:r>
+        <w:rPr>
+          <w:rFonts w:ascii="Trebuchet MS" w:hAnsi="Trebuchet MS"/>
+          <w:lang w:val="it-IT"/>
+        </w:rPr>
+        <w:t>Tembusan:</w:t>
+      </w:r>
+    </w:p>
+    <w:p>
+      <w:pPr>
+        <w:pStyle w:val="ListParagraph"/>
+        <w:numPr>
+          <w:ilvl w:val="0"/>
+          <w:numId w:val="2"/>
+        </w:numPr>
+        <w:spacing w:after="120"/>
+        <w:rPr>
+          <w:rFonts w:ascii="Trebuchet MS" w:hAnsi="Trebuchet MS"/>
+          <w:i/>
+          <w:iCs/>
+          <w:lang w:val="it-IT"/>
+        </w:rPr>
+      </w:pPr>
+      <w:r>
+        <w:rPr>
+          <w:rFonts w:ascii="Trebuchet MS" w:hAnsi="Trebuchet MS"/>
+          <w:i/>
+          <w:iCs/>
+          <w:lang w:val="it-IT"/>
+        </w:rPr>
+        <w:t>PBNU</w:t>
+      </w:r>
+    </w:p>
+    <w:p>
+      <w:pPr>
+        <w:pStyle w:val="ListParagraph"/>
+        <w:numPr>
+          <w:ilvl w:val="0"/>
+          <w:numId w:val="2"/>
+        </w:numPr>
+        <w:spacing w:after="120"/>
+        <w:rPr>
+          <w:rFonts w:ascii="Trebuchet MS" w:hAnsi="Trebuchet MS"/>
+          <w:i/>
+          <w:iCs/>
+          <w:highlight w:val="yellow"/>
+          <w:lang w:val="it-IT"/>
+        </w:rPr>
+      </w:pPr>
+      <w:r>
+        <w:rPr>
+          <w:rFonts w:ascii="Trebuchet MS" w:hAnsi="Trebuchet MS"/>
+          <w:i/>
+          <w:iCs/>
+          <w:highlight w:val="yellow"/>
+          <w:lang w:val="it-IT"/>
+        </w:rPr>
+        <w:t>${tembusanlembagapw}</w:t>
+      </w:r>
+      <w:r>
+        <w:rPr>
+          <w:rFonts w:ascii="Trebuchet MS" w:hAnsi="Trebuchet MS"/>
+          <w:i/>
+          <w:iCs/>
+          <w:highlight w:val="yellow"/>
+          <w:lang w:val="it-IT"/>
+        </w:rPr>
+        <w:t xml:space="preserve"> </w:t>
+      </w:r>
+      <w:r>
+        <w:rPr>
+          <w:rFonts w:ascii="Trebuchet MS" w:hAnsi="Trebuchet MS"/>
+          <w:i/>
+          <w:iCs/>
+          <w:highlight w:val="yellow"/>
+          <w:lang w:val="it-IT"/>
+        </w:rPr>
+        <w:t xml:space="preserve">Provinsi </w:t>
+      </w:r>
+      <w:r>
+        <w:rPr>
+          <w:rFonts w:ascii="Trebuchet MS" w:hAnsi="Trebuchet MS"/>
+          <w:i/>
+          <w:iCs/>
+          <w:highlight w:val="yellow"/>
+          <w:lang w:val="it-IT"/>
+        </w:rPr>
+        <w:t>${propinsip</w:t>
+      </w:r>
+      <w:r>
+        <w:rPr>
+          <w:rFonts w:ascii="Trebuchet MS" w:hAnsi="Trebuchet MS"/>
+          <w:i/>
+          <w:iCs/>
+          <w:highlight w:val="yellow"/>
+          <w:lang w:val="it-IT"/>
+        </w:rPr>
+        <w:t>w</w:t>
+      </w:r>
+      <w:r>
+        <w:rPr>
+          <w:rFonts w:ascii="Trebuchet MS" w:hAnsi="Trebuchet MS"/>
+          <w:i/>
+          <w:iCs/>
+          <w:highlight w:val="yellow"/>
+          <w:lang w:val="it-IT"/>
+        </w:rPr>
+        <w:t>}</w:t>
+      </w:r>
+    </w:p>
+    <w:p>
+      <w:pPr>
+        <w:pStyle w:val="ListParagraph"/>
+        <w:numPr>
+          <w:ilvl w:val="0"/>
+          <w:numId w:val="2"/>
+        </w:numPr>
+        <w:spacing w:after="120"/>
+        <w:rPr>
+          <w:rFonts w:ascii="Trebuchet MS" w:hAnsi="Trebuchet MS"/>
+          <w:i/>
+          <w:iCs/>
+          <w:highlight w:val="yellow"/>
+          <w:lang w:val="it-IT"/>
+        </w:rPr>
+      </w:pPr>
+      <w:r>
+        <w:rPr>
+          <w:rFonts w:ascii="Trebuchet MS" w:hAnsi="Trebuchet MS"/>
+          <w:i/>
+          <w:iCs/>
+          <w:highlight w:val="yellow"/>
+          <w:lang w:val="it-IT"/>
+        </w:rPr>
+        <w:t>${tembusanlembagapc}</w:t>
+      </w:r>
+      <w:r>
+        <w:rPr>
+          <w:rFonts w:ascii="Trebuchet MS" w:hAnsi="Trebuchet MS"/>
+          <w:i/>
+          <w:iCs/>
+          <w:highlight w:val="yellow"/>
+          <w:lang w:val="it-IT"/>
+        </w:rPr>
+        <w:t xml:space="preserve"> </w:t>
+      </w:r>
+      <w:r>
+        <w:rPr>
+          <w:rFonts w:ascii="Trebuchet MS" w:hAnsi="Trebuchet MS"/>
+          <w:i/>
+          <w:iCs/>
+          <w:highlight w:val="yellow"/>
+          <w:lang w:val="it-IT"/>
+        </w:rPr>
+        <w:t>${kabupatenpc}</w:t>
+      </w:r>
+    </w:p>
+    <w:p>
+      <w:pPr>
+        <w:pStyle w:val="ListParagraph"/>
+        <w:numPr>
+          <w:ilvl w:val="0"/>
+          <w:numId w:val="2"/>
+        </w:numPr>
+        <w:spacing w:after="120"/>
+        <w:rPr>
+          <w:rFonts w:ascii="Trebuchet MS" w:hAnsi="Trebuchet MS"/>
+          <w:i/>
+          <w:iCs/>
+          <w:lang w:val="it-IT"/>
+        </w:rPr>
+      </w:pPr>
+      <w:r>
+        <w:rPr>
           <w:noProof/>
         </w:rPr>
         <mc:AlternateContent>
           <mc:Choice Requires="wps">
             <w:drawing>
-              <wp:anchor distT="0" distB="0" distL="114300" distR="114300" simplePos="0" relativeHeight="251659264" behindDoc="0" locked="0" layoutInCell="1" allowOverlap="1" wp14:anchorId="1B294D5E" wp14:editId="1EB87316">
+              <wp:anchor distT="0" distB="0" distL="114300" distR="114300" simplePos="0" relativeHeight="251659264" behindDoc="0" locked="0" layoutInCell="1" allowOverlap="1" wp14:anchorId="1B294D5E" wp14:editId="4AED3199">
                 <wp:simplePos x="0" y="0"/>
                 <wp:positionH relativeFrom="column">
-                  <wp:posOffset>2192338</wp:posOffset>
+                  <wp:posOffset>4096268</wp:posOffset>
                 </wp:positionH>
                 <wp:positionV relativeFrom="paragraph">
-                  <wp:posOffset>22860</wp:posOffset>
+                  <wp:posOffset>192664</wp:posOffset>
                 </wp:positionV>
-                <wp:extent cx="1890712" cy="1504950"/>
-                <wp:effectExtent l="0" t="0" r="0" b="0"/>
+                <wp:extent cx="1737793" cy="1425770"/>
+                <wp:effectExtent l="0" t="0" r="0" b="3175"/>
                 <wp:wrapNone/>
                 <wp:docPr id="979434349" name="Text Box 1"/>
                 <wp:cNvGraphicFramePr/>
@@ -4878,7 +5225,7 @@
                       <wps:spPr>
                         <a:xfrm>
                           <a:off x="0" y="0"/>
-                          <a:ext cx="1890712" cy="1504950"/>
+                          <a:ext cx="1737793" cy="1425770"/>
                         </a:xfrm>
                         <a:prstGeom prst="rect">
                           <a:avLst/>
@@ -4961,7 +5308,7 @@
                 <v:stroke joinstyle="miter"/>
                 <v:path gradientshapeok="t" o:connecttype="rect"/>
               </v:shapetype>
-              <v:shape id="Text Box 1" o:spid="_x0000_s1026" type="#_x0000_t202" style="position:absolute;margin-left:172.65pt;margin-top:1.8pt;width:148.85pt;height:118.5pt;z-index:251659264;visibility:visible;mso-wrap-style:square;mso-width-percent:0;mso-height-percent:0;mso-wrap-distance-left:9pt;mso-wrap-distance-top:0;mso-wrap-distance-right:9pt;mso-wrap-distance-bottom:0;mso-position-horizontal:absolute;mso-position-horizontal-relative:text;mso-position-vertical:absolute;mso-position-vertical-relative:text;mso-width-percent:0;mso-height-percent:0;mso-width-relative:margin;mso-height-relative:margin;v-text-anchor:top" o:gfxdata="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" filled="f" stroked="f">
+              <v:shape id="Text Box 1" o:spid="_x0000_s1026" type="#_x0000_t202" style="position:absolute;left:0;text-align:left;margin-left:322.55pt;margin-top:15.15pt;width:136.85pt;height:112.25pt;z-index:251659264;visibility:visible;mso-wrap-style:square;mso-width-percent:0;mso-height-percent:0;mso-wrap-distance-left:9pt;mso-wrap-distance-top:0;mso-wrap-distance-right:9pt;mso-wrap-distance-bottom:0;mso-position-horizontal:absolute;mso-position-horizontal-relative:text;mso-position-vertical:absolute;mso-position-vertical-relative:text;mso-width-percent:0;mso-height-percent:0;mso-width-relative:margin;mso-height-relative:margin;v-text-anchor:top" o:gfxdata="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" filled="f" stroked="f">
                 <v:textbox>
                   <w:txbxContent>
                     <w:p>
@@ -5002,304 +5349,6 @@
           </mc:Fallback>
         </mc:AlternateContent>
       </w:r>
-      <w:r>
-        <w:rPr>
-          <w:rFonts w:ascii="Trebuchet MS" w:hAnsi="Trebuchet MS"/>
-          <w:lang w:val="it-IT"/>
-        </w:rPr>
-        <w:t>Ketua</w:t>
-      </w:r>
-      <w:r>
-        <w:rPr>
-          <w:rFonts w:ascii="Trebuchet MS" w:hAnsi="Trebuchet MS"/>
-          <w:lang w:val="it-IT"/>
-        </w:rPr>
-        <w:tab/>
-      </w:r>
-      <w:r>
-        <w:rPr>
-          <w:rFonts w:ascii="Trebuchet MS" w:hAnsi="Trebuchet MS"/>
-          <w:lang w:val="it-IT"/>
-        </w:rPr>
-        <w:tab/>
-      </w:r>
-      <w:r>
-        <w:rPr>
-          <w:rFonts w:ascii="Trebuchet MS" w:hAnsi="Trebuchet MS"/>
-          <w:lang w:val="it-IT"/>
-        </w:rPr>
-        <w:tab/>
-      </w:r>
-      <w:r>
-        <w:rPr>
-          <w:rFonts w:ascii="Trebuchet MS" w:hAnsi="Trebuchet MS"/>
-          <w:lang w:val="it-IT"/>
-        </w:rPr>
-        <w:tab/>
-      </w:r>
-      <w:r>
-        <w:rPr>
-          <w:rFonts w:ascii="Trebuchet MS" w:hAnsi="Trebuchet MS"/>
-          <w:lang w:val="it-IT"/>
-        </w:rPr>
-        <w:tab/>
-      </w:r>
-      <w:r>
-        <w:rPr>
-          <w:rFonts w:ascii="Trebuchet MS" w:hAnsi="Trebuchet MS"/>
-          <w:lang w:val="it-IT"/>
-        </w:rPr>
-        <w:tab/>
-      </w:r>
-      <w:r>
-        <w:rPr>
-          <w:rFonts w:ascii="Trebuchet MS" w:hAnsi="Trebuchet MS"/>
-          <w:lang w:val="it-IT"/>
-        </w:rPr>
-        <w:tab/>
-      </w:r>
-      <w:r>
-        <w:rPr>
-          <w:rFonts w:ascii="Trebuchet MS" w:hAnsi="Trebuchet MS"/>
-          <w:lang w:val="it-IT"/>
-        </w:rPr>
-        <w:tab/>
-      </w:r>
-      <w:r>
-        <w:rPr>
-          <w:rFonts w:ascii="Trebuchet MS" w:hAnsi="Trebuchet MS"/>
-          <w:lang w:val="it-IT"/>
-        </w:rPr>
-        <w:tab/>
-        <w:t xml:space="preserve">Sekretaris </w:t>
-      </w:r>
-    </w:p>
-    <w:p>
-      <w:pPr>
-        <w:ind w:left="4410"/>
-        <w:jc w:val="both"/>
-        <w:rPr>
-          <w:rFonts w:ascii="Trebuchet MS" w:hAnsi="Trebuchet MS"/>
-          <w:lang w:val="it-IT"/>
-        </w:rPr>
-      </w:pPr>
-    </w:p>
-    <w:p>
-      <w:pPr>
-        <w:spacing w:after="120"/>
-        <w:rPr>
-          <w:rFonts w:ascii="Trebuchet MS" w:hAnsi="Trebuchet MS"/>
-          <w:lang w:val="it-IT"/>
-        </w:rPr>
-      </w:pPr>
-    </w:p>
-    <w:p>
-      <w:pPr>
-        <w:spacing w:after="120"/>
-        <w:rPr>
-          <w:rFonts w:ascii="Trebuchet MS" w:hAnsi="Trebuchet MS"/>
-          <w:lang w:val="it-IT"/>
-        </w:rPr>
-      </w:pPr>
-    </w:p>
-    <w:p>
-      <w:pPr>
-        <w:spacing w:after="120"/>
-        <w:rPr>
-          <w:rFonts w:ascii="Trebuchet MS" w:hAnsi="Trebuchet MS"/>
-          <w:lang w:val="it-IT"/>
-        </w:rPr>
-      </w:pPr>
-    </w:p>
-    <w:p>
-      <w:pPr>
-        <w:spacing w:after="120"/>
-        <w:rPr>
-          <w:rFonts w:ascii="Trebuchet MS" w:hAnsi="Trebuchet MS"/>
-          <w:lang w:val="it-IT"/>
-        </w:rPr>
-      </w:pPr>
-    </w:p>
-    <w:p>
-      <w:pPr>
-        <w:spacing w:after="120"/>
-        <w:rPr>
-          <w:rFonts w:ascii="Trebuchet MS" w:hAnsi="Trebuchet MS"/>
-          <w:lang w:val="it-IT"/>
-        </w:rPr>
-      </w:pPr>
-      <w:r>
-        <w:rPr>
-          <w:rFonts w:ascii="Trebuchet MS" w:hAnsi="Trebuchet MS"/>
-          <w:lang w:val="it-IT"/>
-        </w:rPr>
-        <w:t>Tembusan:</w:t>
-      </w:r>
-    </w:p>
-    <w:p>
-      <w:pPr>
-        <w:pStyle w:val="ListParagraph"/>
-        <w:numPr>
-          <w:ilvl w:val="0"/>
-          <w:numId w:val="2"/>
-        </w:numPr>
-        <w:spacing w:after="120"/>
-        <w:rPr>
-          <w:rFonts w:ascii="Trebuchet MS" w:hAnsi="Trebuchet MS"/>
-          <w:i/>
-          <w:iCs/>
-          <w:lang w:val="it-IT"/>
-        </w:rPr>
-      </w:pPr>
-      <w:r>
-        <w:rPr>
-          <w:rFonts w:ascii="Trebuchet MS" w:hAnsi="Trebuchet MS"/>
-          <w:i/>
-          <w:iCs/>
-          <w:lang w:val="it-IT"/>
-        </w:rPr>
-        <w:t>PBNU</w:t>
-      </w:r>
-    </w:p>
-    <w:p>
-      <w:pPr>
-        <w:pStyle w:val="ListParagraph"/>
-        <w:numPr>
-          <w:ilvl w:val="0"/>
-          <w:numId w:val="2"/>
-        </w:numPr>
-        <w:spacing w:after="120"/>
-        <w:rPr>
-          <w:rFonts w:ascii="Trebuchet MS" w:hAnsi="Trebuchet MS"/>
-          <w:i/>
-          <w:iCs/>
-          <w:highlight w:val="yellow"/>
-          <w:lang w:val="it-IT"/>
-        </w:rPr>
-      </w:pPr>
-      <w:r>
-        <w:rPr>
-          <w:rFonts w:ascii="Trebuchet MS" w:hAnsi="Trebuchet MS"/>
-          <w:i/>
-          <w:iCs/>
-          <w:highlight w:val="yellow"/>
-          <w:lang w:val="it-IT"/>
-        </w:rPr>
-        <w:t>${tembusanlembagapw}</w:t>
-      </w:r>
-      <w:r>
-        <w:rPr>
-          <w:rFonts w:ascii="Trebuchet MS" w:hAnsi="Trebuchet MS"/>
-          <w:i/>
-          <w:iCs/>
-          <w:highlight w:val="yellow"/>
-          <w:lang w:val="it-IT"/>
-        </w:rPr>
-        <w:t xml:space="preserve"> </w:t>
-      </w:r>
-      <w:r>
-        <w:rPr>
-          <w:rFonts w:ascii="Trebuchet MS" w:hAnsi="Trebuchet MS"/>
-          <w:i/>
-          <w:iCs/>
-          <w:highlight w:val="yellow"/>
-          <w:lang w:val="it-IT"/>
-        </w:rPr>
-        <w:t xml:space="preserve">Provinsi </w:t>
-      </w:r>
-      <w:r>
-        <w:rPr>
-          <w:rFonts w:ascii="Trebuchet MS" w:hAnsi="Trebuchet MS"/>
-          <w:i/>
-          <w:iCs/>
-          <w:highlight w:val="yellow"/>
-          <w:lang w:val="it-IT"/>
-        </w:rPr>
-        <w:t>${propinsip</w:t>
-      </w:r>
-      <w:r>
-        <w:rPr>
-          <w:rFonts w:ascii="Trebuchet MS" w:hAnsi="Trebuchet MS"/>
-          <w:i/>
-          <w:iCs/>
-          <w:highlight w:val="yellow"/>
-          <w:lang w:val="it-IT"/>
-        </w:rPr>
-        <w:t>w</w:t>
-      </w:r>
-      <w:r>
-        <w:rPr>
-          <w:rFonts w:ascii="Trebuchet MS" w:hAnsi="Trebuchet MS"/>
-          <w:i/>
-          <w:iCs/>
-          <w:highlight w:val="yellow"/>
-          <w:lang w:val="it-IT"/>
-        </w:rPr>
-        <w:t>}</w:t>
-      </w:r>
-    </w:p>
-    <w:p>
-      <w:pPr>
-        <w:pStyle w:val="ListParagraph"/>
-        <w:numPr>
-          <w:ilvl w:val="0"/>
-          <w:numId w:val="2"/>
-        </w:numPr>
-        <w:spacing w:after="120"/>
-        <w:rPr>
-          <w:rFonts w:ascii="Trebuchet MS" w:hAnsi="Trebuchet MS"/>
-          <w:i/>
-          <w:iCs/>
-          <w:highlight w:val="yellow"/>
-          <w:lang w:val="it-IT"/>
-        </w:rPr>
-      </w:pPr>
-      <w:r>
-        <w:rPr>
-          <w:rFonts w:ascii="Trebuchet MS" w:hAnsi="Trebuchet MS"/>
-          <w:i/>
-          <w:iCs/>
-          <w:highlight w:val="yellow"/>
-          <w:lang w:val="it-IT"/>
-        </w:rPr>
-        <w:t>${tembusanlembagapc}</w:t>
-      </w:r>
-      <w:r>
-        <w:rPr>
-          <w:rFonts w:ascii="Trebuchet MS" w:hAnsi="Trebuchet MS"/>
-          <w:i/>
-          <w:iCs/>
-          <w:highlight w:val="yellow"/>
-          <w:lang w:val="it-IT"/>
-        </w:rPr>
-        <w:t xml:space="preserve"> </w:t>
-      </w:r>
-      <w:r>
-        <w:rPr>
-          <w:rFonts w:ascii="Trebuchet MS" w:hAnsi="Trebuchet MS"/>
-          <w:i/>
-          <w:iCs/>
-          <w:highlight w:val="yellow"/>
-          <w:lang w:val="it-IT"/>
-        </w:rPr>
-        <w:t>${kabupatenpc}</w:t>
-      </w:r>
-    </w:p>
-    <w:p>
-      <w:pPr>
-        <w:pStyle w:val="ListParagraph"/>
-        <w:numPr>
-          <w:ilvl w:val="0"/>
-          <w:numId w:val="2"/>
-        </w:numPr>
-        <w:spacing w:after="120"/>
-        <w:rPr>
-          <w:rFonts w:ascii="Trebuchet MS" w:hAnsi="Trebuchet MS"/>
-          <w:i/>
-          <w:iCs/>
-          <w:lang w:val="it-IT"/>
-        </w:rPr>
-      </w:pPr>
       <w:r>
         <w:rPr>
           <w:rFonts w:ascii="Trebuchet MS" w:hAnsi="Trebuchet MS"/>

</xml_diff>

<commit_message>
update sk add tanggal
</commit_message>
<xml_diff>
--- a/storage/app/templates/SK_Template.docx
+++ b/storage/app/templates/SK_Template.docx
@@ -1680,7 +1680,33 @@
                 <w:sz w:val="22"/>
                 <w:szCs w:val="22"/>
               </w:rPr>
-              <w:t xml:space="preserve"> ………</w:t>
+              <w:t xml:space="preserve"> </w:t>
+            </w:r>
+            <w:r>
+              <w:rPr>
+                <w:rFonts w:ascii="Trebuchet MS" w:eastAsia="Calibri" w:hAnsi="Trebuchet MS"/>
+                <w:sz w:val="22"/>
+                <w:szCs w:val="22"/>
+              </w:rPr>
+              <w:t>${</w:t>
+            </w:r>
+            <w:proofErr w:type="spellStart"/>
+            <w:r>
+              <w:rPr>
+                <w:rFonts w:ascii="Trebuchet MS" w:eastAsia="Calibri" w:hAnsi="Trebuchet MS"/>
+                <w:sz w:val="22"/>
+                <w:szCs w:val="22"/>
+              </w:rPr>
+              <w:t>tglsuratsatpen</w:t>
+            </w:r>
+            <w:proofErr w:type="spellEnd"/>
+            <w:r>
+              <w:rPr>
+                <w:rFonts w:ascii="Trebuchet MS" w:eastAsia="Calibri" w:hAnsi="Trebuchet MS"/>
+                <w:sz w:val="22"/>
+                <w:szCs w:val="22"/>
+              </w:rPr>
+              <w:t>}</w:t>
             </w:r>
           </w:p>
           <w:p>
@@ -6065,23 +6091,7 @@
                                 <w:sz w:val="32"/>
                                 <w:szCs w:val="32"/>
                               </w:rPr>
-                              <w:t>${</w:t>
-                            </w:r>
-                            <w:proofErr w:type="spellStart"/>
-                            <w:r>
-                              <w:rPr>
-                                <w:sz w:val="32"/>
-                                <w:szCs w:val="32"/>
-                              </w:rPr>
-                              <w:t>qrcode</w:t>
-                            </w:r>
-                            <w:proofErr w:type="spellEnd"/>
-                            <w:r>
-                              <w:rPr>
-                                <w:sz w:val="32"/>
-                                <w:szCs w:val="32"/>
-                              </w:rPr>
-                              <w:t>}</w:t>
+                              <w:t>${qrcode}</w:t>
                             </w:r>
                           </w:p>
                         </w:txbxContent>
@@ -6125,23 +6135,7 @@
                           <w:sz w:val="32"/>
                           <w:szCs w:val="32"/>
                         </w:rPr>
-                        <w:t>${</w:t>
-                      </w:r>
-                      <w:proofErr w:type="spellStart"/>
-                      <w:r>
-                        <w:rPr>
-                          <w:sz w:val="32"/>
-                          <w:szCs w:val="32"/>
-                        </w:rPr>
-                        <w:t>qrcode</w:t>
-                      </w:r>
-                      <w:proofErr w:type="spellEnd"/>
-                      <w:r>
-                        <w:rPr>
-                          <w:sz w:val="32"/>
-                          <w:szCs w:val="32"/>
-                        </w:rPr>
-                        <w:t>}</w:t>
+                        <w:t>${qrcode}</w:t>
                       </w:r>
                     </w:p>
                   </w:txbxContent>

</xml_diff>

<commit_message>
change fix sk template
</commit_message>
<xml_diff>
--- a/storage/app/templates/SK_Template.docx
+++ b/storage/app/templates/SK_Template.docx
@@ -5435,18 +5435,18 @@
           <w:noProof/>
         </w:rPr>
         <w:drawing>
-          <wp:anchor distT="0" distB="0" distL="114300" distR="114300" simplePos="0" relativeHeight="251665408" behindDoc="1" locked="0" layoutInCell="1" allowOverlap="1" wp14:anchorId="16D6191C" wp14:editId="4754B44C">
+          <wp:anchor distT="0" distB="0" distL="114300" distR="114300" simplePos="0" relativeHeight="251667456" behindDoc="1" locked="0" layoutInCell="1" allowOverlap="1" wp14:anchorId="16D6191C" wp14:editId="5DACEDA3">
             <wp:simplePos x="0" y="0"/>
             <wp:positionH relativeFrom="column">
-              <wp:posOffset>2658583</wp:posOffset>
+              <wp:posOffset>2657158</wp:posOffset>
             </wp:positionH>
             <wp:positionV relativeFrom="paragraph">
-              <wp:posOffset>31750</wp:posOffset>
+              <wp:posOffset>31433</wp:posOffset>
             </wp:positionV>
             <wp:extent cx="1839595" cy="1839595"/>
             <wp:effectExtent l="0" t="0" r="8255" b="8255"/>
             <wp:wrapNone/>
-            <wp:docPr id="7" name="Picture 7" descr="NOMENKLATUR STAMPLE MA'ARIF PBNU3"/>
+            <wp:docPr id="7" name="Picture 7"/>
             <wp:cNvGraphicFramePr>
               <a:graphicFrameLocks xmlns:a="http://schemas.openxmlformats.org/drawingml/2006/main" noChangeAspect="1"/>
             </wp:cNvGraphicFramePr>
@@ -5454,7 +5454,7 @@
               <a:graphicData uri="http://schemas.openxmlformats.org/drawingml/2006/picture">
                 <pic:pic xmlns:pic="http://schemas.openxmlformats.org/drawingml/2006/picture">
                   <pic:nvPicPr>
-                    <pic:cNvPr id="0" name="Picture 2" descr="NOMENKLATUR STAMPLE MA'ARIF PBNU3"/>
+                    <pic:cNvPr id="7" name="Picture 7"/>
                     <pic:cNvPicPr>
                       <a:picLocks noChangeAspect="1" noChangeArrowheads="1"/>
                     </pic:cNvPicPr>
@@ -5467,7 +5467,6 @@
                         </a:ext>
                       </a:extLst>
                     </a:blip>
-                    <a:srcRect/>
                     <a:stretch>
                       <a:fillRect/>
                     </a:stretch>
@@ -5531,7 +5530,10 @@
     </w:p>
     <w:p>
       <w:pPr>
-        <w:jc w:val="center"/>
+        <w:tabs>
+          <w:tab w:val="center" w:pos="4535"/>
+          <w:tab w:val="left" w:pos="6630"/>
+        </w:tabs>
         <w:rPr>
           <w:rFonts w:ascii="Trebuchet MS" w:hAnsi="Trebuchet MS"/>
           <w:b/>
@@ -5540,6 +5542,16 @@
           <w:szCs w:val="22"/>
         </w:rPr>
       </w:pPr>
+      <w:r>
+        <w:rPr>
+          <w:rFonts w:ascii="Trebuchet MS" w:hAnsi="Trebuchet MS"/>
+          <w:b/>
+          <w:bCs/>
+          <w:sz w:val="22"/>
+          <w:szCs w:val="22"/>
+        </w:rPr>
+        <w:tab/>
+      </w:r>
       <w:r>
         <w:rPr>
           <w:rFonts w:ascii="Trebuchet MS" w:hAnsi="Trebuchet MS"/>
@@ -5550,7 +5562,7 @@
           <w:szCs w:val="22"/>
         </w:rPr>
         <w:drawing>
-          <wp:anchor distT="0" distB="0" distL="114300" distR="114300" simplePos="0" relativeHeight="251662336" behindDoc="0" locked="0" layoutInCell="1" allowOverlap="1" wp14:anchorId="541ECBE8" wp14:editId="3D9C9AEC">
+          <wp:anchor distT="0" distB="0" distL="114300" distR="114300" simplePos="0" relativeHeight="251656704" behindDoc="0" locked="0" layoutInCell="1" allowOverlap="1" wp14:anchorId="541ECBE8" wp14:editId="5081A89E">
             <wp:simplePos x="0" y="0"/>
             <wp:positionH relativeFrom="column">
               <wp:posOffset>3170717</wp:posOffset>
@@ -5569,7 +5581,7 @@
               <a:graphicData uri="http://schemas.openxmlformats.org/drawingml/2006/picture">
                 <pic:pic xmlns:pic="http://schemas.openxmlformats.org/drawingml/2006/picture">
                   <pic:nvPicPr>
-                    <pic:cNvPr id="0" name="TTD Harianto Oghie.png"/>
+                    <pic:cNvPr id="5" name="Picture 5"/>
                     <pic:cNvPicPr/>
                   </pic:nvPicPr>
                   <pic:blipFill rotWithShape="1">
@@ -5622,7 +5634,7 @@
           <w:szCs w:val="22"/>
         </w:rPr>
         <w:drawing>
-          <wp:anchor distT="0" distB="0" distL="114300" distR="114300" simplePos="0" relativeHeight="251663360" behindDoc="0" locked="0" layoutInCell="1" allowOverlap="1" wp14:anchorId="198E135C" wp14:editId="41B86942">
+          <wp:anchor distT="0" distB="0" distL="114300" distR="114300" simplePos="0" relativeHeight="251657728" behindDoc="0" locked="0" layoutInCell="1" allowOverlap="1" wp14:anchorId="198E135C" wp14:editId="41B86942">
             <wp:simplePos x="0" y="0"/>
             <wp:positionH relativeFrom="column">
               <wp:posOffset>-571500</wp:posOffset>
@@ -5677,6 +5689,16 @@
           </wp:anchor>
         </w:drawing>
       </w:r>
+      <w:r>
+        <w:rPr>
+          <w:rFonts w:ascii="Trebuchet MS" w:hAnsi="Trebuchet MS"/>
+          <w:b/>
+          <w:bCs/>
+          <w:sz w:val="22"/>
+          <w:szCs w:val="22"/>
+        </w:rPr>
+        <w:tab/>
+      </w:r>
     </w:p>
     <w:p>
       <w:pPr>
@@ -5725,211 +5747,521 @@
           <w:szCs w:val="22"/>
         </w:rPr>
       </w:pPr>
+      <w:r>
+        <w:rPr>
+          <w:rFonts w:ascii="Trebuchet MS" w:hAnsi="Trebuchet MS"/>
+          <w:noProof/>
+          <w:sz w:val="22"/>
+          <w:szCs w:val="22"/>
+        </w:rPr>
+        <mc:AlternateContent>
+          <mc:Choice Requires="wps">
+            <w:drawing>
+              <wp:anchor distT="0" distB="0" distL="114300" distR="114300" simplePos="0" relativeHeight="251660800" behindDoc="1" locked="0" layoutInCell="1" allowOverlap="1" wp14:anchorId="4EC664CC" wp14:editId="2E0A56B3">
+                <wp:simplePos x="0" y="0"/>
+                <wp:positionH relativeFrom="column">
+                  <wp:posOffset>-14605</wp:posOffset>
+                </wp:positionH>
+                <wp:positionV relativeFrom="paragraph">
+                  <wp:posOffset>86360</wp:posOffset>
+                </wp:positionV>
+                <wp:extent cx="6072187" cy="519112"/>
+                <wp:effectExtent l="0" t="0" r="5080" b="0"/>
+                <wp:wrapNone/>
+                <wp:docPr id="1898648237" name="Text Box 3"/>
+                <wp:cNvGraphicFramePr/>
+                <a:graphic xmlns:a="http://schemas.openxmlformats.org/drawingml/2006/main">
+                  <a:graphicData uri="http://schemas.microsoft.com/office/word/2010/wordprocessingShape">
+                    <wps:wsp>
+                      <wps:cNvSpPr txBox="1"/>
+                      <wps:spPr>
+                        <a:xfrm>
+                          <a:off x="0" y="0"/>
+                          <a:ext cx="6072187" cy="519112"/>
+                        </a:xfrm>
+                        <a:prstGeom prst="rect">
+                          <a:avLst/>
+                        </a:prstGeom>
+                        <a:solidFill>
+                          <a:schemeClr val="lt1"/>
+                        </a:solidFill>
+                        <a:ln w="6350">
+                          <a:noFill/>
+                        </a:ln>
+                      </wps:spPr>
+                      <wps:txbx>
+                        <w:txbxContent>
+                          <w:p>
+                            <w:pPr>
+                              <w:rPr>
+                                <w:rFonts w:ascii="Trebuchet MS" w:hAnsi="Trebuchet MS"/>
+                                <w:b/>
+                                <w:bCs/>
+                                <w:sz w:val="22"/>
+                                <w:szCs w:val="22"/>
+                              </w:rPr>
+                            </w:pPr>
+                            <w:r>
+                              <w:rPr>
+                                <w:rFonts w:ascii="Trebuchet MS" w:hAnsi="Trebuchet MS"/>
+                                <w:b/>
+                                <w:bCs/>
+                                <w:sz w:val="22"/>
+                                <w:szCs w:val="22"/>
+                              </w:rPr>
+                              <w:t>MUHAMMAD ALI RAMDHANI</w:t>
+                            </w:r>
+                            <w:r>
+                              <w:rPr>
+                                <w:rFonts w:ascii="Trebuchet MS" w:hAnsi="Trebuchet MS"/>
+                                <w:b/>
+                                <w:bCs/>
+                                <w:sz w:val="22"/>
+                                <w:szCs w:val="22"/>
+                              </w:rPr>
+                              <w:tab/>
+                            </w:r>
+                            <w:r>
+                              <w:rPr>
+                                <w:rFonts w:ascii="Trebuchet MS" w:hAnsi="Trebuchet MS"/>
+                                <w:b/>
+                                <w:bCs/>
+                                <w:sz w:val="22"/>
+                                <w:szCs w:val="22"/>
+                              </w:rPr>
+                              <w:tab/>
+                            </w:r>
+                            <w:r>
+                              <w:rPr>
+                                <w:rFonts w:ascii="Trebuchet MS" w:hAnsi="Trebuchet MS"/>
+                                <w:b/>
+                                <w:bCs/>
+                                <w:sz w:val="22"/>
+                                <w:szCs w:val="22"/>
+                              </w:rPr>
+                              <w:tab/>
+                            </w:r>
+                            <w:r>
+                              <w:rPr>
+                                <w:rFonts w:ascii="Trebuchet MS" w:hAnsi="Trebuchet MS"/>
+                                <w:b/>
+                                <w:bCs/>
+                                <w:sz w:val="22"/>
+                                <w:szCs w:val="22"/>
+                              </w:rPr>
+                              <w:tab/>
+                            </w:r>
+                            <w:r>
+                              <w:rPr>
+                                <w:rFonts w:ascii="Trebuchet MS" w:hAnsi="Trebuchet MS"/>
+                                <w:b/>
+                                <w:bCs/>
+                                <w:sz w:val="22"/>
+                                <w:szCs w:val="22"/>
+                              </w:rPr>
+                              <w:tab/>
+                            </w:r>
+                            <w:r>
+                              <w:rPr>
+                                <w:rFonts w:ascii="Trebuchet MS" w:hAnsi="Trebuchet MS"/>
+                                <w:b/>
+                                <w:bCs/>
+                                <w:sz w:val="22"/>
+                                <w:szCs w:val="22"/>
+                              </w:rPr>
+                              <w:tab/>
+                            </w:r>
+                            <w:r>
+                              <w:rPr>
+                                <w:rFonts w:ascii="Trebuchet MS" w:hAnsi="Trebuchet MS"/>
+                                <w:b/>
+                                <w:bCs/>
+                                <w:sz w:val="22"/>
+                                <w:szCs w:val="22"/>
+                              </w:rPr>
+                              <w:t>HARIANTO OGHIE</w:t>
+                            </w:r>
+                          </w:p>
+                          <w:p>
+                            <w:pPr>
+                              <w:rPr>
+                                <w:rFonts w:ascii="Trebuchet MS" w:hAnsi="Trebuchet MS"/>
+                                <w:sz w:val="22"/>
+                                <w:szCs w:val="22"/>
+                              </w:rPr>
+                            </w:pPr>
+                            <w:proofErr w:type="spellStart"/>
+                            <w:r>
+                              <w:rPr>
+                                <w:rFonts w:ascii="Trebuchet MS" w:hAnsi="Trebuchet MS"/>
+                                <w:sz w:val="22"/>
+                                <w:szCs w:val="22"/>
+                              </w:rPr>
+                              <w:t>Ketua</w:t>
+                            </w:r>
+                            <w:proofErr w:type="spellEnd"/>
+                            <w:r>
+                              <w:rPr>
+                                <w:rFonts w:ascii="Trebuchet MS" w:hAnsi="Trebuchet MS"/>
+                                <w:sz w:val="22"/>
+                                <w:szCs w:val="22"/>
+                              </w:rPr>
+                              <w:tab/>
+                            </w:r>
+                            <w:r>
+                              <w:rPr>
+                                <w:rFonts w:ascii="Trebuchet MS" w:hAnsi="Trebuchet MS"/>
+                                <w:sz w:val="22"/>
+                                <w:szCs w:val="22"/>
+                              </w:rPr>
+                              <w:tab/>
+                            </w:r>
+                            <w:r>
+                              <w:rPr>
+                                <w:rFonts w:ascii="Trebuchet MS" w:hAnsi="Trebuchet MS"/>
+                                <w:sz w:val="22"/>
+                                <w:szCs w:val="22"/>
+                              </w:rPr>
+                              <w:tab/>
+                            </w:r>
+                            <w:r>
+                              <w:rPr>
+                                <w:rFonts w:ascii="Trebuchet MS" w:hAnsi="Trebuchet MS"/>
+                                <w:sz w:val="22"/>
+                                <w:szCs w:val="22"/>
+                              </w:rPr>
+                              <w:tab/>
+                            </w:r>
+                            <w:r>
+                              <w:rPr>
+                                <w:rFonts w:ascii="Trebuchet MS" w:hAnsi="Trebuchet MS"/>
+                                <w:sz w:val="22"/>
+                                <w:szCs w:val="22"/>
+                              </w:rPr>
+                              <w:tab/>
+                            </w:r>
+                            <w:r>
+                              <w:rPr>
+                                <w:rFonts w:ascii="Trebuchet MS" w:hAnsi="Trebuchet MS"/>
+                                <w:sz w:val="22"/>
+                                <w:szCs w:val="22"/>
+                              </w:rPr>
+                              <w:tab/>
+                            </w:r>
+                            <w:r>
+                              <w:rPr>
+                                <w:rFonts w:ascii="Trebuchet MS" w:hAnsi="Trebuchet MS"/>
+                                <w:sz w:val="22"/>
+                                <w:szCs w:val="22"/>
+                              </w:rPr>
+                              <w:tab/>
+                            </w:r>
+                            <w:r>
+                              <w:rPr>
+                                <w:rFonts w:ascii="Trebuchet MS" w:hAnsi="Trebuchet MS"/>
+                                <w:sz w:val="22"/>
+                                <w:szCs w:val="22"/>
+                              </w:rPr>
+                              <w:tab/>
+                            </w:r>
+                            <w:r>
+                              <w:rPr>
+                                <w:rFonts w:ascii="Trebuchet MS" w:hAnsi="Trebuchet MS"/>
+                                <w:sz w:val="22"/>
+                                <w:szCs w:val="22"/>
+                              </w:rPr>
+                              <w:tab/>
+                            </w:r>
+                            <w:proofErr w:type="spellStart"/>
+                            <w:r>
+                              <w:rPr>
+                                <w:rFonts w:ascii="Trebuchet MS" w:hAnsi="Trebuchet MS"/>
+                                <w:sz w:val="22"/>
+                                <w:szCs w:val="22"/>
+                              </w:rPr>
+                              <w:t>Sekretaris</w:t>
+                            </w:r>
+                            <w:proofErr w:type="spellEnd"/>
+                            <w:r>
+                              <w:rPr>
+                                <w:rFonts w:ascii="Trebuchet MS" w:hAnsi="Trebuchet MS"/>
+                                <w:sz w:val="22"/>
+                                <w:szCs w:val="22"/>
+                              </w:rPr>
+                              <w:t xml:space="preserve"> </w:t>
+                            </w:r>
+                          </w:p>
+                          <w:p/>
+                        </w:txbxContent>
+                      </wps:txbx>
+                      <wps:bodyPr rot="0" spcFirstLastPara="0" vertOverflow="overflow" horzOverflow="overflow" vert="horz" wrap="square" lIns="91440" tIns="45720" rIns="91440" bIns="45720" numCol="1" spcCol="0" rtlCol="0" fromWordArt="0" anchor="t" anchorCtr="0" forceAA="0" compatLnSpc="1">
+                        <a:prstTxWarp prst="textNoShape">
+                          <a:avLst/>
+                        </a:prstTxWarp>
+                        <a:noAutofit/>
+                      </wps:bodyPr>
+                    </wps:wsp>
+                  </a:graphicData>
+                </a:graphic>
+                <wp14:sizeRelH relativeFrom="margin">
+                  <wp14:pctWidth>0</wp14:pctWidth>
+                </wp14:sizeRelH>
+              </wp:anchor>
+            </w:drawing>
+          </mc:Choice>
+          <mc:Fallback>
+            <w:pict>
+              <v:shapetype w14:anchorId="4EC664CC" id="_x0000_t202" coordsize="21600,21600" o:spt="202" path="m,l,21600r21600,l21600,xe">
+                <v:stroke joinstyle="miter"/>
+                <v:path gradientshapeok="t" o:connecttype="rect"/>
+              </v:shapetype>
+              <v:shape id="Text Box 3" o:spid="_x0000_s1026" type="#_x0000_t202" style="position:absolute;margin-left:-1.15pt;margin-top:6.8pt;width:478.1pt;height:40.85pt;z-index:-251655680;visibility:visible;mso-wrap-style:square;mso-width-percent:0;mso-wrap-distance-left:9pt;mso-wrap-distance-top:0;mso-wrap-distance-right:9pt;mso-wrap-distance-bottom:0;mso-position-horizontal:absolute;mso-position-horizontal-relative:text;mso-position-vertical:absolute;mso-position-vertical-relative:text;mso-width-percent:0;mso-width-relative:margin;v-text-anchor:top" o:gfxdata="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" fillcolor="white [3201]" stroked="f" strokeweight=".5pt">
+                <v:textbox>
+                  <w:txbxContent>
+                    <w:p>
+                      <w:pPr>
+                        <w:rPr>
+                          <w:rFonts w:ascii="Trebuchet MS" w:hAnsi="Trebuchet MS"/>
+                          <w:b/>
+                          <w:bCs/>
+                          <w:sz w:val="22"/>
+                          <w:szCs w:val="22"/>
+                        </w:rPr>
+                      </w:pPr>
+                      <w:r>
+                        <w:rPr>
+                          <w:rFonts w:ascii="Trebuchet MS" w:hAnsi="Trebuchet MS"/>
+                          <w:b/>
+                          <w:bCs/>
+                          <w:sz w:val="22"/>
+                          <w:szCs w:val="22"/>
+                        </w:rPr>
+                        <w:t>MUHAMMAD ALI RAMDHANI</w:t>
+                      </w:r>
+                      <w:r>
+                        <w:rPr>
+                          <w:rFonts w:ascii="Trebuchet MS" w:hAnsi="Trebuchet MS"/>
+                          <w:b/>
+                          <w:bCs/>
+                          <w:sz w:val="22"/>
+                          <w:szCs w:val="22"/>
+                        </w:rPr>
+                        <w:tab/>
+                      </w:r>
+                      <w:r>
+                        <w:rPr>
+                          <w:rFonts w:ascii="Trebuchet MS" w:hAnsi="Trebuchet MS"/>
+                          <w:b/>
+                          <w:bCs/>
+                          <w:sz w:val="22"/>
+                          <w:szCs w:val="22"/>
+                        </w:rPr>
+                        <w:tab/>
+                      </w:r>
+                      <w:r>
+                        <w:rPr>
+                          <w:rFonts w:ascii="Trebuchet MS" w:hAnsi="Trebuchet MS"/>
+                          <w:b/>
+                          <w:bCs/>
+                          <w:sz w:val="22"/>
+                          <w:szCs w:val="22"/>
+                        </w:rPr>
+                        <w:tab/>
+                      </w:r>
+                      <w:r>
+                        <w:rPr>
+                          <w:rFonts w:ascii="Trebuchet MS" w:hAnsi="Trebuchet MS"/>
+                          <w:b/>
+                          <w:bCs/>
+                          <w:sz w:val="22"/>
+                          <w:szCs w:val="22"/>
+                        </w:rPr>
+                        <w:tab/>
+                      </w:r>
+                      <w:r>
+                        <w:rPr>
+                          <w:rFonts w:ascii="Trebuchet MS" w:hAnsi="Trebuchet MS"/>
+                          <w:b/>
+                          <w:bCs/>
+                          <w:sz w:val="22"/>
+                          <w:szCs w:val="22"/>
+                        </w:rPr>
+                        <w:tab/>
+                      </w:r>
+                      <w:r>
+                        <w:rPr>
+                          <w:rFonts w:ascii="Trebuchet MS" w:hAnsi="Trebuchet MS"/>
+                          <w:b/>
+                          <w:bCs/>
+                          <w:sz w:val="22"/>
+                          <w:szCs w:val="22"/>
+                        </w:rPr>
+                        <w:tab/>
+                      </w:r>
+                      <w:r>
+                        <w:rPr>
+                          <w:rFonts w:ascii="Trebuchet MS" w:hAnsi="Trebuchet MS"/>
+                          <w:b/>
+                          <w:bCs/>
+                          <w:sz w:val="22"/>
+                          <w:szCs w:val="22"/>
+                        </w:rPr>
+                        <w:t>HARIANTO OGHIE</w:t>
+                      </w:r>
+                    </w:p>
+                    <w:p>
+                      <w:pPr>
+                        <w:rPr>
+                          <w:rFonts w:ascii="Trebuchet MS" w:hAnsi="Trebuchet MS"/>
+                          <w:sz w:val="22"/>
+                          <w:szCs w:val="22"/>
+                        </w:rPr>
+                      </w:pPr>
+                      <w:proofErr w:type="spellStart"/>
+                      <w:r>
+                        <w:rPr>
+                          <w:rFonts w:ascii="Trebuchet MS" w:hAnsi="Trebuchet MS"/>
+                          <w:sz w:val="22"/>
+                          <w:szCs w:val="22"/>
+                        </w:rPr>
+                        <w:t>Ketua</w:t>
+                      </w:r>
+                      <w:proofErr w:type="spellEnd"/>
+                      <w:r>
+                        <w:rPr>
+                          <w:rFonts w:ascii="Trebuchet MS" w:hAnsi="Trebuchet MS"/>
+                          <w:sz w:val="22"/>
+                          <w:szCs w:val="22"/>
+                        </w:rPr>
+                        <w:tab/>
+                      </w:r>
+                      <w:r>
+                        <w:rPr>
+                          <w:rFonts w:ascii="Trebuchet MS" w:hAnsi="Trebuchet MS"/>
+                          <w:sz w:val="22"/>
+                          <w:szCs w:val="22"/>
+                        </w:rPr>
+                        <w:tab/>
+                      </w:r>
+                      <w:r>
+                        <w:rPr>
+                          <w:rFonts w:ascii="Trebuchet MS" w:hAnsi="Trebuchet MS"/>
+                          <w:sz w:val="22"/>
+                          <w:szCs w:val="22"/>
+                        </w:rPr>
+                        <w:tab/>
+                      </w:r>
+                      <w:r>
+                        <w:rPr>
+                          <w:rFonts w:ascii="Trebuchet MS" w:hAnsi="Trebuchet MS"/>
+                          <w:sz w:val="22"/>
+                          <w:szCs w:val="22"/>
+                        </w:rPr>
+                        <w:tab/>
+                      </w:r>
+                      <w:r>
+                        <w:rPr>
+                          <w:rFonts w:ascii="Trebuchet MS" w:hAnsi="Trebuchet MS"/>
+                          <w:sz w:val="22"/>
+                          <w:szCs w:val="22"/>
+                        </w:rPr>
+                        <w:tab/>
+                      </w:r>
+                      <w:r>
+                        <w:rPr>
+                          <w:rFonts w:ascii="Trebuchet MS" w:hAnsi="Trebuchet MS"/>
+                          <w:sz w:val="22"/>
+                          <w:szCs w:val="22"/>
+                        </w:rPr>
+                        <w:tab/>
+                      </w:r>
+                      <w:r>
+                        <w:rPr>
+                          <w:rFonts w:ascii="Trebuchet MS" w:hAnsi="Trebuchet MS"/>
+                          <w:sz w:val="22"/>
+                          <w:szCs w:val="22"/>
+                        </w:rPr>
+                        <w:tab/>
+                      </w:r>
+                      <w:r>
+                        <w:rPr>
+                          <w:rFonts w:ascii="Trebuchet MS" w:hAnsi="Trebuchet MS"/>
+                          <w:sz w:val="22"/>
+                          <w:szCs w:val="22"/>
+                        </w:rPr>
+                        <w:tab/>
+                      </w:r>
+                      <w:r>
+                        <w:rPr>
+                          <w:rFonts w:ascii="Trebuchet MS" w:hAnsi="Trebuchet MS"/>
+                          <w:sz w:val="22"/>
+                          <w:szCs w:val="22"/>
+                        </w:rPr>
+                        <w:tab/>
+                      </w:r>
+                      <w:proofErr w:type="spellStart"/>
+                      <w:r>
+                        <w:rPr>
+                          <w:rFonts w:ascii="Trebuchet MS" w:hAnsi="Trebuchet MS"/>
+                          <w:sz w:val="22"/>
+                          <w:szCs w:val="22"/>
+                        </w:rPr>
+                        <w:t>Sekretaris</w:t>
+                      </w:r>
+                      <w:proofErr w:type="spellEnd"/>
+                      <w:r>
+                        <w:rPr>
+                          <w:rFonts w:ascii="Trebuchet MS" w:hAnsi="Trebuchet MS"/>
+                          <w:sz w:val="22"/>
+                          <w:szCs w:val="22"/>
+                        </w:rPr>
+                        <w:t xml:space="preserve"> </w:t>
+                      </w:r>
+                    </w:p>
+                    <w:p/>
+                  </w:txbxContent>
+                </v:textbox>
+              </v:shape>
+            </w:pict>
+          </mc:Fallback>
+        </mc:AlternateContent>
+      </w:r>
     </w:p>
     <w:p>
       <w:pPr>
-        <w:rPr>
-          <w:rFonts w:ascii="Trebuchet MS" w:hAnsi="Trebuchet MS"/>
-          <w:b/>
-          <w:bCs/>
-          <w:sz w:val="22"/>
-          <w:szCs w:val="22"/>
-        </w:rPr>
-      </w:pPr>
-      <w:r>
-        <w:rPr>
-          <w:rFonts w:ascii="Trebuchet MS" w:hAnsi="Trebuchet MS"/>
-          <w:b/>
-          <w:bCs/>
-          <w:sz w:val="22"/>
-          <w:szCs w:val="22"/>
-        </w:rPr>
-        <w:t>MUHAMMAD ALI RAMDHANI</w:t>
-      </w:r>
-      <w:r>
-        <w:rPr>
-          <w:rFonts w:ascii="Trebuchet MS" w:hAnsi="Trebuchet MS"/>
-          <w:b/>
-          <w:bCs/>
+        <w:tabs>
+          <w:tab w:val="left" w:pos="5655"/>
+        </w:tabs>
+        <w:ind w:left="4410"/>
+        <w:jc w:val="both"/>
+        <w:rPr>
+          <w:rFonts w:ascii="Trebuchet MS" w:hAnsi="Trebuchet MS"/>
+          <w:sz w:val="22"/>
+          <w:szCs w:val="22"/>
+        </w:rPr>
+      </w:pPr>
+      <w:r>
+        <w:rPr>
+          <w:rFonts w:ascii="Trebuchet MS" w:hAnsi="Trebuchet MS"/>
           <w:sz w:val="22"/>
           <w:szCs w:val="22"/>
         </w:rPr>
         <w:tab/>
-      </w:r>
-      <w:r>
-        <w:rPr>
-          <w:rFonts w:ascii="Trebuchet MS" w:hAnsi="Trebuchet MS"/>
-          <w:b/>
-          <w:bCs/>
-          <w:sz w:val="22"/>
-          <w:szCs w:val="22"/>
-        </w:rPr>
-        <w:tab/>
-      </w:r>
-      <w:r>
-        <w:rPr>
-          <w:rFonts w:ascii="Trebuchet MS" w:hAnsi="Trebuchet MS"/>
-          <w:b/>
-          <w:bCs/>
-          <w:sz w:val="22"/>
-          <w:szCs w:val="22"/>
-        </w:rPr>
-        <w:tab/>
-      </w:r>
-      <w:r>
-        <w:rPr>
-          <w:rFonts w:ascii="Trebuchet MS" w:hAnsi="Trebuchet MS"/>
-          <w:b/>
-          <w:bCs/>
-          <w:sz w:val="22"/>
-          <w:szCs w:val="22"/>
-        </w:rPr>
-        <w:tab/>
-      </w:r>
-      <w:r>
-        <w:rPr>
-          <w:rFonts w:ascii="Trebuchet MS" w:hAnsi="Trebuchet MS"/>
-          <w:b/>
-          <w:bCs/>
-          <w:sz w:val="22"/>
-          <w:szCs w:val="22"/>
-        </w:rPr>
-        <w:tab/>
-      </w:r>
-      <w:r>
-        <w:rPr>
-          <w:rFonts w:ascii="Trebuchet MS" w:hAnsi="Trebuchet MS"/>
-          <w:b/>
-          <w:bCs/>
-          <w:sz w:val="22"/>
-          <w:szCs w:val="22"/>
-        </w:rPr>
-        <w:tab/>
-      </w:r>
-      <w:r>
-        <w:rPr>
-          <w:rFonts w:ascii="Trebuchet MS" w:hAnsi="Trebuchet MS"/>
-          <w:b/>
-          <w:bCs/>
-          <w:sz w:val="22"/>
-          <w:szCs w:val="22"/>
-        </w:rPr>
-        <w:t>HARIANTO OGHIE</w:t>
       </w:r>
     </w:p>
     <w:p>
       <w:pPr>
-        <w:rPr>
-          <w:rFonts w:ascii="Trebuchet MS" w:hAnsi="Trebuchet MS"/>
-          <w:sz w:val="22"/>
-          <w:szCs w:val="22"/>
-        </w:rPr>
-      </w:pPr>
-      <w:proofErr w:type="spellStart"/>
-      <w:r>
-        <w:rPr>
-          <w:rFonts w:ascii="Trebuchet MS" w:hAnsi="Trebuchet MS"/>
-          <w:sz w:val="22"/>
-          <w:szCs w:val="22"/>
-        </w:rPr>
-        <w:t>Ketua</w:t>
-      </w:r>
-      <w:proofErr w:type="spellEnd"/>
-      <w:r>
-        <w:rPr>
-          <w:rFonts w:ascii="Trebuchet MS" w:hAnsi="Trebuchet MS"/>
-          <w:sz w:val="22"/>
-          <w:szCs w:val="22"/>
-        </w:rPr>
-        <w:tab/>
-      </w:r>
-      <w:r>
-        <w:rPr>
-          <w:rFonts w:ascii="Trebuchet MS" w:hAnsi="Trebuchet MS"/>
-          <w:sz w:val="22"/>
-          <w:szCs w:val="22"/>
-        </w:rPr>
-        <w:tab/>
-      </w:r>
-      <w:r>
-        <w:rPr>
-          <w:rFonts w:ascii="Trebuchet MS" w:hAnsi="Trebuchet MS"/>
-          <w:sz w:val="22"/>
-          <w:szCs w:val="22"/>
-        </w:rPr>
-        <w:tab/>
-      </w:r>
-      <w:r>
-        <w:rPr>
-          <w:rFonts w:ascii="Trebuchet MS" w:hAnsi="Trebuchet MS"/>
-          <w:sz w:val="22"/>
-          <w:szCs w:val="22"/>
-        </w:rPr>
-        <w:tab/>
-      </w:r>
-      <w:r>
-        <w:rPr>
-          <w:rFonts w:ascii="Trebuchet MS" w:hAnsi="Trebuchet MS"/>
-          <w:sz w:val="22"/>
-          <w:szCs w:val="22"/>
-        </w:rPr>
-        <w:tab/>
-      </w:r>
-      <w:r>
-        <w:rPr>
-          <w:rFonts w:ascii="Trebuchet MS" w:hAnsi="Trebuchet MS"/>
-          <w:sz w:val="22"/>
-          <w:szCs w:val="22"/>
-        </w:rPr>
-        <w:tab/>
-      </w:r>
-      <w:r>
-        <w:rPr>
-          <w:rFonts w:ascii="Trebuchet MS" w:hAnsi="Trebuchet MS"/>
-          <w:sz w:val="22"/>
-          <w:szCs w:val="22"/>
-        </w:rPr>
-        <w:tab/>
-      </w:r>
-      <w:r>
-        <w:rPr>
-          <w:rFonts w:ascii="Trebuchet MS" w:hAnsi="Trebuchet MS"/>
-          <w:sz w:val="22"/>
-          <w:szCs w:val="22"/>
-        </w:rPr>
-        <w:tab/>
-      </w:r>
-      <w:r>
-        <w:rPr>
-          <w:rFonts w:ascii="Trebuchet MS" w:hAnsi="Trebuchet MS"/>
-          <w:sz w:val="22"/>
-          <w:szCs w:val="22"/>
-        </w:rPr>
-        <w:tab/>
-      </w:r>
-      <w:proofErr w:type="spellStart"/>
-      <w:r>
-        <w:rPr>
-          <w:rFonts w:ascii="Trebuchet MS" w:hAnsi="Trebuchet MS"/>
-          <w:sz w:val="22"/>
-          <w:szCs w:val="22"/>
-        </w:rPr>
-        <w:t>Sekretaris</w:t>
-      </w:r>
-      <w:proofErr w:type="spellEnd"/>
-      <w:r>
-        <w:rPr>
-          <w:rFonts w:ascii="Trebuchet MS" w:hAnsi="Trebuchet MS"/>
-          <w:sz w:val="22"/>
-          <w:szCs w:val="22"/>
-        </w:rPr>
-        <w:t xml:space="preserve"> </w:t>
-      </w:r>
+        <w:spacing w:after="120"/>
+        <w:rPr>
+          <w:rFonts w:ascii="Trebuchet MS" w:hAnsi="Trebuchet MS"/>
+          <w:sz w:val="22"/>
+          <w:szCs w:val="22"/>
+        </w:rPr>
+      </w:pPr>
     </w:p>
     <w:p>
       <w:pPr>
-        <w:ind w:left="4410"/>
-        <w:jc w:val="both"/>
+        <w:spacing w:after="120"/>
         <w:rPr>
           <w:rFonts w:ascii="Trebuchet MS" w:hAnsi="Trebuchet MS"/>
           <w:sz w:val="22"/>
@@ -5952,71 +6284,6 @@
         <w:spacing w:after="120"/>
         <w:rPr>
           <w:rFonts w:ascii="Trebuchet MS" w:hAnsi="Trebuchet MS"/>
-          <w:sz w:val="22"/>
-          <w:szCs w:val="22"/>
-        </w:rPr>
-      </w:pPr>
-    </w:p>
-    <w:p>
-      <w:pPr>
-        <w:spacing w:after="120"/>
-        <w:rPr>
-          <w:rFonts w:ascii="Trebuchet MS" w:hAnsi="Trebuchet MS"/>
-          <w:sz w:val="22"/>
-          <w:szCs w:val="22"/>
-        </w:rPr>
-      </w:pPr>
-    </w:p>
-    <w:p>
-      <w:pPr>
-        <w:spacing w:after="120"/>
-        <w:rPr>
-          <w:rFonts w:ascii="Trebuchet MS" w:hAnsi="Trebuchet MS"/>
-          <w:sz w:val="22"/>
-          <w:szCs w:val="22"/>
-        </w:rPr>
-      </w:pPr>
-    </w:p>
-    <w:p>
-      <w:pPr>
-        <w:spacing w:after="120"/>
-        <w:rPr>
-          <w:rFonts w:ascii="Trebuchet MS" w:hAnsi="Trebuchet MS"/>
-          <w:sz w:val="22"/>
-          <w:szCs w:val="22"/>
-        </w:rPr>
-      </w:pPr>
-      <w:proofErr w:type="spellStart"/>
-      <w:r>
-        <w:rPr>
-          <w:rFonts w:ascii="Trebuchet MS" w:hAnsi="Trebuchet MS"/>
-          <w:sz w:val="22"/>
-          <w:szCs w:val="22"/>
-        </w:rPr>
-        <w:t>Tembusan</w:t>
-      </w:r>
-      <w:proofErr w:type="spellEnd"/>
-      <w:r>
-        <w:rPr>
-          <w:rFonts w:ascii="Trebuchet MS" w:hAnsi="Trebuchet MS"/>
-          <w:sz w:val="22"/>
-          <w:szCs w:val="22"/>
-        </w:rPr>
-        <w:t>:</w:t>
-      </w:r>
-    </w:p>
-    <w:p>
-      <w:pPr>
-        <w:pStyle w:val="ListParagraph"/>
-        <w:numPr>
-          <w:ilvl w:val="0"/>
-          <w:numId w:val="2"/>
-        </w:numPr>
-        <w:spacing w:after="120"/>
-        <w:rPr>
-          <w:rFonts w:ascii="Trebuchet MS" w:hAnsi="Trebuchet MS"/>
-          <w:i/>
-          <w:iCs/>
           <w:sz w:val="22"/>
           <w:szCs w:val="22"/>
         </w:rPr>
@@ -6033,16 +6300,16 @@
         <mc:AlternateContent>
           <mc:Choice Requires="wps">
             <w:drawing>
-              <wp:anchor distT="0" distB="0" distL="114300" distR="114300" simplePos="0" relativeHeight="251661312" behindDoc="0" locked="0" layoutInCell="1" allowOverlap="1" wp14:anchorId="1B294D5E" wp14:editId="6DE7D209">
+              <wp:anchor distT="0" distB="0" distL="114300" distR="114300" simplePos="0" relativeHeight="251655680" behindDoc="0" locked="0" layoutInCell="1" allowOverlap="1" wp14:anchorId="1B294D5E" wp14:editId="7265EC55">
                 <wp:simplePos x="0" y="0"/>
                 <wp:positionH relativeFrom="column">
-                  <wp:posOffset>4152900</wp:posOffset>
+                  <wp:posOffset>3852545</wp:posOffset>
                 </wp:positionH>
                 <wp:positionV relativeFrom="paragraph">
-                  <wp:posOffset>22860</wp:posOffset>
+                  <wp:posOffset>132399</wp:posOffset>
                 </wp:positionV>
-                <wp:extent cx="1737360" cy="1425575"/>
-                <wp:effectExtent l="0" t="0" r="0" b="3175"/>
+                <wp:extent cx="1385888" cy="1166812"/>
+                <wp:effectExtent l="0" t="0" r="0" b="0"/>
                 <wp:wrapNone/>
                 <wp:docPr id="979434349" name="Text Box 1"/>
                 <wp:cNvGraphicFramePr/>
@@ -6053,7 +6320,7 @@
                       <wps:spPr>
                         <a:xfrm>
                           <a:off x="0" y="0"/>
-                          <a:ext cx="1737360" cy="1425575"/>
+                          <a:ext cx="1385888" cy="1166812"/>
                         </a:xfrm>
                         <a:prstGeom prst="rect">
                           <a:avLst/>
@@ -6091,7 +6358,23 @@
                                 <w:sz w:val="32"/>
                                 <w:szCs w:val="32"/>
                               </w:rPr>
-                              <w:t>${qrcode}</w:t>
+                              <w:t>${</w:t>
+                            </w:r>
+                            <w:proofErr w:type="spellStart"/>
+                            <w:r>
+                              <w:rPr>
+                                <w:sz w:val="32"/>
+                                <w:szCs w:val="32"/>
+                              </w:rPr>
+                              <w:t>qrcode</w:t>
+                            </w:r>
+                            <w:proofErr w:type="spellEnd"/>
+                            <w:r>
+                              <w:rPr>
+                                <w:sz w:val="32"/>
+                                <w:szCs w:val="32"/>
+                              </w:rPr>
+                              <w:t>}</w:t>
                             </w:r>
                           </w:p>
                         </w:txbxContent>
@@ -6116,11 +6399,7 @@
           </mc:Choice>
           <mc:Fallback>
             <w:pict>
-              <v:shapetype w14:anchorId="1B294D5E" id="_x0000_t202" coordsize="21600,21600" o:spt="202" path="m,l,21600r21600,l21600,xe">
-                <v:stroke joinstyle="miter"/>
-                <v:path gradientshapeok="t" o:connecttype="rect"/>
-              </v:shapetype>
-              <v:shape id="Text Box 1" o:spid="_x0000_s1026" type="#_x0000_t202" style="position:absolute;left:0;text-align:left;margin-left:327pt;margin-top:1.8pt;width:136.8pt;height:112.25pt;z-index:251661312;visibility:visible;mso-wrap-style:square;mso-width-percent:0;mso-height-percent:0;mso-wrap-distance-left:9pt;mso-wrap-distance-top:0;mso-wrap-distance-right:9pt;mso-wrap-distance-bottom:0;mso-position-horizontal:absolute;mso-position-horizontal-relative:text;mso-position-vertical:absolute;mso-position-vertical-relative:text;mso-width-percent:0;mso-height-percent:0;mso-width-relative:margin;mso-height-relative:margin;v-text-anchor:top" o:gfxdata="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" filled="f" stroked="f">
+              <v:shape w14:anchorId="1B294D5E" id="Text Box 1" o:spid="_x0000_s1027" type="#_x0000_t202" style="position:absolute;margin-left:303.35pt;margin-top:10.45pt;width:109.15pt;height:91.85pt;z-index:251655680;visibility:visible;mso-wrap-style:square;mso-width-percent:0;mso-height-percent:0;mso-wrap-distance-left:9pt;mso-wrap-distance-top:0;mso-wrap-distance-right:9pt;mso-wrap-distance-bottom:0;mso-position-horizontal:absolute;mso-position-horizontal-relative:text;mso-position-vertical:absolute;mso-position-vertical-relative:text;mso-width-percent:0;mso-height-percent:0;mso-width-relative:margin;mso-height-relative:margin;v-text-anchor:top" o:gfxdata="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" filled="f" stroked="f">
                 <v:textbox>
                   <w:txbxContent>
                     <w:p>
@@ -6135,7 +6414,23 @@
                           <w:sz w:val="32"/>
                           <w:szCs w:val="32"/>
                         </w:rPr>
-                        <w:t>${qrcode}</w:t>
+                        <w:t>${</w:t>
+                      </w:r>
+                      <w:proofErr w:type="spellStart"/>
+                      <w:r>
+                        <w:rPr>
+                          <w:sz w:val="32"/>
+                          <w:szCs w:val="32"/>
+                        </w:rPr>
+                        <w:t>qrcode</w:t>
+                      </w:r>
+                      <w:proofErr w:type="spellEnd"/>
+                      <w:r>
+                        <w:rPr>
+                          <w:sz w:val="32"/>
+                          <w:szCs w:val="32"/>
+                        </w:rPr>
+                        <w:t>}</w:t>
                       </w:r>
                     </w:p>
                   </w:txbxContent>
@@ -6145,6 +6440,51 @@
           </mc:Fallback>
         </mc:AlternateContent>
       </w:r>
+    </w:p>
+    <w:p>
+      <w:pPr>
+        <w:spacing w:after="120"/>
+        <w:rPr>
+          <w:rFonts w:ascii="Trebuchet MS" w:hAnsi="Trebuchet MS"/>
+          <w:sz w:val="22"/>
+          <w:szCs w:val="22"/>
+        </w:rPr>
+      </w:pPr>
+      <w:proofErr w:type="spellStart"/>
+      <w:r>
+        <w:rPr>
+          <w:rFonts w:ascii="Trebuchet MS" w:hAnsi="Trebuchet MS"/>
+          <w:sz w:val="22"/>
+          <w:szCs w:val="22"/>
+        </w:rPr>
+        <w:t>Tembusan</w:t>
+      </w:r>
+      <w:proofErr w:type="spellEnd"/>
+      <w:r>
+        <w:rPr>
+          <w:rFonts w:ascii="Trebuchet MS" w:hAnsi="Trebuchet MS"/>
+          <w:sz w:val="22"/>
+          <w:szCs w:val="22"/>
+        </w:rPr>
+        <w:t>:</w:t>
+      </w:r>
+    </w:p>
+    <w:p>
+      <w:pPr>
+        <w:pStyle w:val="ListParagraph"/>
+        <w:numPr>
+          <w:ilvl w:val="0"/>
+          <w:numId w:val="2"/>
+        </w:numPr>
+        <w:spacing w:after="120"/>
+        <w:rPr>
+          <w:rFonts w:ascii="Trebuchet MS" w:hAnsi="Trebuchet MS"/>
+          <w:i/>
+          <w:iCs/>
+          <w:sz w:val="22"/>
+          <w:szCs w:val="22"/>
+        </w:rPr>
+      </w:pPr>
       <w:r>
         <w:rPr>
           <w:rFonts w:ascii="Trebuchet MS" w:hAnsi="Trebuchet MS"/>

</xml_diff>